<commit_message>
Updated Survey Paper content
</commit_message>
<xml_diff>
--- a/Reports/Paper_Content.docx
+++ b/Reports/Paper_Content.docx
@@ -169,7 +169,7 @@
           <w:szCs w:val="18"/>
           <w:lang w:val="en-US"/>
         </w:rPr>
-        <w:t xml:space="preserve"> a type of neurological disorder is seeing a surge in the numbers of cases from the past decade. This paper focuses to explore</w:t>
+        <w:t xml:space="preserve"> a type of neurological disorder is seeing a surge in the numbers of cases from the past decade. This paper focuses to explore the various feature extraction and classifier algorithms that can make use of blood gene expression data and</w:t>
       </w:r>
       <w:r>
         <w:rPr>
@@ -180,18 +180,7 @@
           <w:szCs w:val="18"/>
           <w:lang w:val="en-US"/>
         </w:rPr>
-        <w:t xml:space="preserve"> </w:t>
-      </w:r>
-      <w:r>
-        <w:rPr>
-          <w:rFonts w:ascii="Times New Roman" w:hAnsi="Times New Roman" w:cs="Times New Roman"/>
-          <w:b/>
-          <w:bCs/>
-          <w:sz w:val="18"/>
-          <w:szCs w:val="18"/>
-          <w:lang w:val="en-US"/>
-        </w:rPr>
-        <w:t>the various feature extraction and classifier algorithms that can make use of blood gene expression data and</w:t>
+        <w:t xml:space="preserve"> to</w:t>
       </w:r>
       <w:r>
         <w:rPr>
@@ -273,6 +262,17 @@
         <w:jc w:val="both"/>
         <w:rPr>
           <w:rFonts w:ascii="Times New Roman" w:hAnsi="Times New Roman" w:cs="Times New Roman"/>
+          <w:sz w:val="18"/>
+          <w:szCs w:val="18"/>
+          <w:lang w:val="en-US"/>
+        </w:rPr>
+      </w:pPr>
+    </w:p>
+    <w:p>
+      <w:pPr>
+        <w:jc w:val="both"/>
+        <w:rPr>
+          <w:rFonts w:ascii="Times New Roman" w:hAnsi="Times New Roman" w:cs="Times New Roman"/>
           <w:sz w:val="20"/>
           <w:szCs w:val="20"/>
           <w:lang w:val="en-US"/>
@@ -285,16 +285,7 @@
           <w:szCs w:val="20"/>
           <w:lang w:val="en-US"/>
         </w:rPr>
-        <w:t>I</w:t>
-      </w:r>
-      <w:r>
-        <w:rPr>
-          <w:rFonts w:ascii="Times New Roman" w:hAnsi="Times New Roman" w:cs="Times New Roman"/>
-          <w:sz w:val="18"/>
-          <w:szCs w:val="18"/>
-          <w:lang w:val="en-US"/>
-        </w:rPr>
-        <w:t>NTRODUCTION</w:t>
+        <w:t xml:space="preserve">I. </w:t>
       </w:r>
       <w:r>
         <w:rPr>
@@ -303,6 +294,24 @@
           <w:szCs w:val="20"/>
           <w:lang w:val="en-US"/>
         </w:rPr>
+        <w:t>I</w:t>
+      </w:r>
+      <w:r>
+        <w:rPr>
+          <w:rFonts w:ascii="Times New Roman" w:hAnsi="Times New Roman" w:cs="Times New Roman"/>
+          <w:sz w:val="18"/>
+          <w:szCs w:val="18"/>
+          <w:lang w:val="en-US"/>
+        </w:rPr>
+        <w:t>NTRODUCTION</w:t>
+      </w:r>
+      <w:r>
+        <w:rPr>
+          <w:rFonts w:ascii="Times New Roman" w:hAnsi="Times New Roman" w:cs="Times New Roman"/>
+          <w:sz w:val="20"/>
+          <w:szCs w:val="20"/>
+          <w:lang w:val="en-US"/>
+        </w:rPr>
         <w:t>:</w:t>
       </w:r>
     </w:p>
@@ -311,8 +320,19 @@
         <w:jc w:val="both"/>
         <w:rPr>
           <w:rFonts w:ascii="Times New Roman" w:hAnsi="Times New Roman" w:cs="Times New Roman"/>
-          <w:sz w:val="18"/>
-          <w:szCs w:val="18"/>
+          <w:sz w:val="20"/>
+          <w:szCs w:val="20"/>
+          <w:lang w:val="en-US"/>
+        </w:rPr>
+      </w:pPr>
+    </w:p>
+    <w:p>
+      <w:pPr>
+        <w:jc w:val="both"/>
+        <w:rPr>
+          <w:rFonts w:ascii="Times New Roman" w:hAnsi="Times New Roman" w:cs="Times New Roman"/>
+          <w:sz w:val="20"/>
+          <w:szCs w:val="20"/>
           <w:lang w:val="en-US"/>
         </w:rPr>
       </w:pPr>
@@ -428,17 +448,15 @@
         </w:rPr>
         <w:t xml:space="preserve"> The major problem that we </w:t>
       </w:r>
-      <w:proofErr w:type="gramStart"/>
-      <w:r>
-        <w:rPr>
-          <w:rFonts w:ascii="Times New Roman" w:hAnsi="Times New Roman" w:cs="Times New Roman"/>
-          <w:sz w:val="18"/>
-          <w:szCs w:val="18"/>
-          <w:lang w:val="en-US"/>
-        </w:rPr>
-        <w:t>have to</w:t>
-      </w:r>
-      <w:proofErr w:type="gramEnd"/>
+      <w:r>
+        <w:rPr>
+          <w:rFonts w:ascii="Times New Roman" w:hAnsi="Times New Roman" w:cs="Times New Roman"/>
+          <w:sz w:val="18"/>
+          <w:szCs w:val="18"/>
+          <w:lang w:val="en-US"/>
+        </w:rPr>
+        <w:t>must</w:t>
+      </w:r>
       <w:r>
         <w:rPr>
           <w:rFonts w:ascii="Times New Roman" w:hAnsi="Times New Roman" w:cs="Times New Roman"/>
@@ -505,6 +523,1454 @@
         </w:rPr>
       </w:pPr>
     </w:p>
+    <w:tbl>
+      <w:tblPr>
+        <w:tblStyle w:val="TableGrid"/>
+        <w:tblW w:w="0" w:type="auto"/>
+        <w:tblLook w:val="04A0" w:firstRow="1" w:lastRow="0" w:firstColumn="1" w:lastColumn="0" w:noHBand="0" w:noVBand="1"/>
+      </w:tblPr>
+      <w:tblGrid>
+        <w:gridCol w:w="1129"/>
+        <w:gridCol w:w="1418"/>
+        <w:gridCol w:w="2126"/>
+        <w:gridCol w:w="1276"/>
+        <w:gridCol w:w="1701"/>
+        <w:gridCol w:w="1366"/>
+      </w:tblGrid>
+      <w:tr>
+        <w:trPr>
+          <w:trHeight w:val="353"/>
+        </w:trPr>
+        <w:tc>
+          <w:tcPr>
+            <w:tcW w:w="1129" w:type="dxa"/>
+            <w:vAlign w:val="center"/>
+          </w:tcPr>
+          <w:p>
+            <w:pPr>
+              <w:jc w:val="center"/>
+              <w:rPr>
+                <w:rFonts w:ascii="Times New Roman" w:hAnsi="Times New Roman" w:cs="Times New Roman"/>
+                <w:b/>
+                <w:bCs/>
+                <w:sz w:val="18"/>
+                <w:szCs w:val="18"/>
+                <w:lang w:val="en-US"/>
+              </w:rPr>
+            </w:pPr>
+            <w:r>
+              <w:rPr>
+                <w:rFonts w:ascii="Times New Roman" w:hAnsi="Times New Roman" w:cs="Times New Roman"/>
+                <w:b/>
+                <w:bCs/>
+                <w:sz w:val="18"/>
+                <w:szCs w:val="18"/>
+                <w:lang w:val="en-US"/>
+              </w:rPr>
+              <w:t>Study</w:t>
+            </w:r>
+          </w:p>
+        </w:tc>
+        <w:tc>
+          <w:tcPr>
+            <w:tcW w:w="1418" w:type="dxa"/>
+            <w:vAlign w:val="center"/>
+          </w:tcPr>
+          <w:p>
+            <w:pPr>
+              <w:jc w:val="center"/>
+              <w:rPr>
+                <w:rFonts w:ascii="Times New Roman" w:hAnsi="Times New Roman" w:cs="Times New Roman"/>
+                <w:b/>
+                <w:bCs/>
+                <w:sz w:val="18"/>
+                <w:szCs w:val="18"/>
+                <w:lang w:val="en-US"/>
+              </w:rPr>
+            </w:pPr>
+            <w:r>
+              <w:rPr>
+                <w:rFonts w:ascii="Times New Roman" w:hAnsi="Times New Roman" w:cs="Times New Roman"/>
+                <w:b/>
+                <w:bCs/>
+                <w:sz w:val="18"/>
+                <w:szCs w:val="18"/>
+                <w:lang w:val="en-US"/>
+              </w:rPr>
+              <w:t>Dataset Used</w:t>
+            </w:r>
+          </w:p>
+        </w:tc>
+        <w:tc>
+          <w:tcPr>
+            <w:tcW w:w="2126" w:type="dxa"/>
+            <w:vAlign w:val="center"/>
+          </w:tcPr>
+          <w:p>
+            <w:pPr>
+              <w:jc w:val="center"/>
+              <w:rPr>
+                <w:rFonts w:ascii="Times New Roman" w:hAnsi="Times New Roman" w:cs="Times New Roman"/>
+                <w:b/>
+                <w:bCs/>
+                <w:sz w:val="18"/>
+                <w:szCs w:val="18"/>
+                <w:lang w:val="en-US"/>
+              </w:rPr>
+            </w:pPr>
+            <w:r>
+              <w:rPr>
+                <w:rFonts w:ascii="Times New Roman" w:hAnsi="Times New Roman" w:cs="Times New Roman"/>
+                <w:b/>
+                <w:bCs/>
+                <w:sz w:val="18"/>
+                <w:szCs w:val="18"/>
+                <w:lang w:val="en-US"/>
+              </w:rPr>
+              <w:t xml:space="preserve">Feature </w:t>
+            </w:r>
+            <w:r>
+              <w:rPr>
+                <w:rFonts w:ascii="Times New Roman" w:hAnsi="Times New Roman" w:cs="Times New Roman"/>
+                <w:b/>
+                <w:bCs/>
+                <w:sz w:val="18"/>
+                <w:szCs w:val="18"/>
+                <w:lang w:val="en-US"/>
+              </w:rPr>
+              <w:t>Selection</w:t>
+            </w:r>
+            <w:r>
+              <w:rPr>
+                <w:rFonts w:ascii="Times New Roman" w:hAnsi="Times New Roman" w:cs="Times New Roman"/>
+                <w:b/>
+                <w:bCs/>
+                <w:sz w:val="18"/>
+                <w:szCs w:val="18"/>
+                <w:lang w:val="en-US"/>
+              </w:rPr>
+              <w:t xml:space="preserve"> Alg.</w:t>
+            </w:r>
+          </w:p>
+        </w:tc>
+        <w:tc>
+          <w:tcPr>
+            <w:tcW w:w="1276" w:type="dxa"/>
+            <w:vAlign w:val="center"/>
+          </w:tcPr>
+          <w:p>
+            <w:pPr>
+              <w:jc w:val="center"/>
+              <w:rPr>
+                <w:rFonts w:ascii="Times New Roman" w:hAnsi="Times New Roman" w:cs="Times New Roman"/>
+                <w:b/>
+                <w:bCs/>
+                <w:sz w:val="18"/>
+                <w:szCs w:val="18"/>
+                <w:lang w:val="en-US"/>
+              </w:rPr>
+            </w:pPr>
+            <w:r>
+              <w:rPr>
+                <w:rFonts w:ascii="Times New Roman" w:hAnsi="Times New Roman" w:cs="Times New Roman"/>
+                <w:b/>
+                <w:bCs/>
+                <w:sz w:val="18"/>
+                <w:szCs w:val="18"/>
+                <w:lang w:val="en-US"/>
+              </w:rPr>
+              <w:t>No. of Genes</w:t>
+            </w:r>
+          </w:p>
+        </w:tc>
+        <w:tc>
+          <w:tcPr>
+            <w:tcW w:w="1701" w:type="dxa"/>
+            <w:vAlign w:val="center"/>
+          </w:tcPr>
+          <w:p>
+            <w:pPr>
+              <w:jc w:val="center"/>
+              <w:rPr>
+                <w:rFonts w:ascii="Times New Roman" w:hAnsi="Times New Roman" w:cs="Times New Roman"/>
+                <w:b/>
+                <w:bCs/>
+                <w:sz w:val="18"/>
+                <w:szCs w:val="18"/>
+                <w:lang w:val="en-US"/>
+              </w:rPr>
+            </w:pPr>
+            <w:r>
+              <w:rPr>
+                <w:rFonts w:ascii="Times New Roman" w:hAnsi="Times New Roman" w:cs="Times New Roman"/>
+                <w:b/>
+                <w:bCs/>
+                <w:sz w:val="18"/>
+                <w:szCs w:val="18"/>
+                <w:lang w:val="en-US"/>
+              </w:rPr>
+              <w:t>Classification Alg.</w:t>
+            </w:r>
+          </w:p>
+        </w:tc>
+        <w:tc>
+          <w:tcPr>
+            <w:tcW w:w="1366" w:type="dxa"/>
+            <w:vAlign w:val="center"/>
+          </w:tcPr>
+          <w:p>
+            <w:pPr>
+              <w:jc w:val="center"/>
+              <w:rPr>
+                <w:rFonts w:ascii="Times New Roman" w:hAnsi="Times New Roman" w:cs="Times New Roman"/>
+                <w:b/>
+                <w:bCs/>
+                <w:sz w:val="18"/>
+                <w:szCs w:val="18"/>
+                <w:lang w:val="en-US"/>
+              </w:rPr>
+            </w:pPr>
+            <w:r>
+              <w:rPr>
+                <w:rFonts w:ascii="Times New Roman" w:hAnsi="Times New Roman" w:cs="Times New Roman"/>
+                <w:b/>
+                <w:bCs/>
+                <w:sz w:val="18"/>
+                <w:szCs w:val="18"/>
+                <w:lang w:val="en-US"/>
+              </w:rPr>
+              <w:t>Performance</w:t>
+            </w:r>
+          </w:p>
+        </w:tc>
+      </w:tr>
+      <w:tr>
+        <w:trPr>
+          <w:trHeight w:val="284"/>
+        </w:trPr>
+        <w:tc>
+          <w:tcPr>
+            <w:tcW w:w="1129" w:type="dxa"/>
+            <w:vAlign w:val="center"/>
+          </w:tcPr>
+          <w:p>
+            <w:pPr>
+              <w:jc w:val="center"/>
+              <w:rPr>
+                <w:rFonts w:ascii="Times New Roman" w:hAnsi="Times New Roman" w:cs="Times New Roman"/>
+                <w:sz w:val="16"/>
+                <w:szCs w:val="16"/>
+                <w:lang w:val="en-US"/>
+              </w:rPr>
+            </w:pPr>
+            <w:r>
+              <w:rPr>
+                <w:rFonts w:ascii="Times New Roman" w:hAnsi="Times New Roman" w:cs="Times New Roman"/>
+                <w:sz w:val="16"/>
+                <w:szCs w:val="16"/>
+                <w:lang w:val="en-US"/>
+              </w:rPr>
+              <w:t>Lee, T et al.</w:t>
+            </w:r>
+          </w:p>
+        </w:tc>
+        <w:tc>
+          <w:tcPr>
+            <w:tcW w:w="1418" w:type="dxa"/>
+            <w:vAlign w:val="center"/>
+          </w:tcPr>
+          <w:p>
+            <w:pPr>
+              <w:jc w:val="center"/>
+              <w:rPr>
+                <w:rFonts w:ascii="Times New Roman" w:hAnsi="Times New Roman" w:cs="Times New Roman"/>
+                <w:sz w:val="16"/>
+                <w:szCs w:val="16"/>
+                <w:lang w:val="en-US"/>
+              </w:rPr>
+            </w:pPr>
+            <w:r>
+              <w:rPr>
+                <w:rFonts w:ascii="Times New Roman" w:hAnsi="Times New Roman" w:cs="Times New Roman"/>
+                <w:sz w:val="16"/>
+                <w:szCs w:val="16"/>
+                <w:lang w:val="en-US"/>
+              </w:rPr>
+              <w:t>A</w:t>
+            </w:r>
+            <w:r>
+              <w:rPr>
+                <w:rFonts w:ascii="Times New Roman" w:hAnsi="Times New Roman" w:cs="Times New Roman"/>
+                <w:sz w:val="16"/>
+                <w:szCs w:val="16"/>
+                <w:lang w:val="en-US"/>
+              </w:rPr>
+              <w:t>NM1</w:t>
+            </w:r>
+          </w:p>
+        </w:tc>
+        <w:tc>
+          <w:tcPr>
+            <w:tcW w:w="2126" w:type="dxa"/>
+            <w:vAlign w:val="center"/>
+          </w:tcPr>
+          <w:p>
+            <w:pPr>
+              <w:jc w:val="center"/>
+              <w:rPr>
+                <w:rFonts w:ascii="Times New Roman" w:hAnsi="Times New Roman" w:cs="Times New Roman"/>
+                <w:sz w:val="16"/>
+                <w:szCs w:val="16"/>
+                <w:lang w:val="en-US"/>
+              </w:rPr>
+            </w:pPr>
+            <w:r>
+              <w:rPr>
+                <w:rFonts w:ascii="Times New Roman" w:hAnsi="Times New Roman" w:cs="Times New Roman"/>
+                <w:sz w:val="16"/>
+                <w:szCs w:val="16"/>
+                <w:lang w:val="en-US"/>
+              </w:rPr>
+              <w:t>DEG (using SAM)</w:t>
+            </w:r>
+          </w:p>
+        </w:tc>
+        <w:tc>
+          <w:tcPr>
+            <w:tcW w:w="1276" w:type="dxa"/>
+            <w:vAlign w:val="center"/>
+          </w:tcPr>
+          <w:p>
+            <w:pPr>
+              <w:jc w:val="center"/>
+              <w:rPr>
+                <w:rFonts w:ascii="Times New Roman" w:hAnsi="Times New Roman" w:cs="Times New Roman"/>
+                <w:sz w:val="16"/>
+                <w:szCs w:val="16"/>
+                <w:lang w:val="en-US"/>
+              </w:rPr>
+            </w:pPr>
+            <w:r>
+              <w:rPr>
+                <w:rFonts w:ascii="Times New Roman" w:hAnsi="Times New Roman" w:cs="Times New Roman"/>
+                <w:sz w:val="16"/>
+                <w:szCs w:val="16"/>
+                <w:lang w:val="en-US"/>
+              </w:rPr>
+              <w:t>697</w:t>
+            </w:r>
+          </w:p>
+        </w:tc>
+        <w:tc>
+          <w:tcPr>
+            <w:tcW w:w="1701" w:type="dxa"/>
+            <w:vAlign w:val="center"/>
+          </w:tcPr>
+          <w:p>
+            <w:pPr>
+              <w:jc w:val="center"/>
+              <w:rPr>
+                <w:rFonts w:ascii="Times New Roman" w:hAnsi="Times New Roman" w:cs="Times New Roman"/>
+                <w:sz w:val="16"/>
+                <w:szCs w:val="16"/>
+                <w:lang w:val="en-US"/>
+              </w:rPr>
+            </w:pPr>
+            <w:r>
+              <w:rPr>
+                <w:rFonts w:ascii="Times New Roman" w:hAnsi="Times New Roman" w:cs="Times New Roman"/>
+                <w:sz w:val="16"/>
+                <w:szCs w:val="16"/>
+                <w:lang w:val="en-US"/>
+              </w:rPr>
+              <w:t>SVM</w:t>
+            </w:r>
+          </w:p>
+        </w:tc>
+        <w:tc>
+          <w:tcPr>
+            <w:tcW w:w="1366" w:type="dxa"/>
+            <w:vAlign w:val="center"/>
+          </w:tcPr>
+          <w:p>
+            <w:pPr>
+              <w:jc w:val="center"/>
+              <w:rPr>
+                <w:rFonts w:ascii="Times New Roman" w:hAnsi="Times New Roman" w:cs="Times New Roman"/>
+                <w:sz w:val="16"/>
+                <w:szCs w:val="16"/>
+                <w:lang w:val="en-US"/>
+              </w:rPr>
+            </w:pPr>
+            <w:r>
+              <w:rPr>
+                <w:rFonts w:ascii="Times New Roman" w:hAnsi="Times New Roman" w:cs="Times New Roman"/>
+                <w:sz w:val="16"/>
+                <w:szCs w:val="16"/>
+                <w:lang w:val="en-US"/>
+              </w:rPr>
+              <w:t>AUC: 87</w:t>
+            </w:r>
+            <w:r>
+              <w:rPr>
+                <w:rFonts w:ascii="Times New Roman" w:hAnsi="Times New Roman" w:cs="Times New Roman"/>
+                <w:sz w:val="16"/>
+                <w:szCs w:val="16"/>
+                <w:lang w:val="en-US"/>
+              </w:rPr>
+              <w:t>.</w:t>
+            </w:r>
+            <w:r>
+              <w:rPr>
+                <w:rFonts w:ascii="Times New Roman" w:hAnsi="Times New Roman" w:cs="Times New Roman"/>
+                <w:sz w:val="16"/>
+                <w:szCs w:val="16"/>
+                <w:lang w:val="en-US"/>
+              </w:rPr>
+              <w:t>4</w:t>
+            </w:r>
+            <w:r>
+              <w:rPr>
+                <w:rFonts w:ascii="Times New Roman" w:hAnsi="Times New Roman" w:cs="Times New Roman"/>
+                <w:sz w:val="16"/>
+                <w:szCs w:val="16"/>
+                <w:lang w:val="en-US"/>
+              </w:rPr>
+              <w:t>%</w:t>
+            </w:r>
+          </w:p>
+        </w:tc>
+      </w:tr>
+      <w:tr>
+        <w:trPr>
+          <w:cantSplit/>
+          <w:trHeight w:val="518"/>
+        </w:trPr>
+        <w:tc>
+          <w:tcPr>
+            <w:tcW w:w="1129" w:type="dxa"/>
+            <w:vAlign w:val="center"/>
+          </w:tcPr>
+          <w:p>
+            <w:pPr>
+              <w:jc w:val="center"/>
+              <w:rPr>
+                <w:rFonts w:ascii="Times New Roman" w:hAnsi="Times New Roman" w:cs="Times New Roman"/>
+                <w:sz w:val="16"/>
+                <w:szCs w:val="16"/>
+                <w:lang w:val="en-US"/>
+              </w:rPr>
+            </w:pPr>
+            <w:r>
+              <w:rPr>
+                <w:rFonts w:ascii="Times New Roman" w:hAnsi="Times New Roman" w:cs="Times New Roman"/>
+                <w:sz w:val="16"/>
+                <w:szCs w:val="16"/>
+                <w:lang w:val="en-US"/>
+              </w:rPr>
+              <w:t>M. S. Kamal et al.</w:t>
+            </w:r>
+          </w:p>
+        </w:tc>
+        <w:tc>
+          <w:tcPr>
+            <w:tcW w:w="1418" w:type="dxa"/>
+            <w:vAlign w:val="center"/>
+          </w:tcPr>
+          <w:p>
+            <w:pPr>
+              <w:jc w:val="center"/>
+              <w:rPr>
+                <w:rFonts w:ascii="Times New Roman" w:hAnsi="Times New Roman" w:cs="Times New Roman"/>
+                <w:sz w:val="16"/>
+                <w:szCs w:val="16"/>
+                <w:lang w:val="en-US"/>
+              </w:rPr>
+            </w:pPr>
+            <w:r>
+              <w:rPr>
+                <w:rFonts w:ascii="Times New Roman" w:hAnsi="Times New Roman" w:cs="Times New Roman"/>
+                <w:sz w:val="16"/>
+                <w:szCs w:val="16"/>
+                <w:lang w:val="en-US"/>
+              </w:rPr>
+              <w:t>GSE174367</w:t>
+            </w:r>
+          </w:p>
+        </w:tc>
+        <w:tc>
+          <w:tcPr>
+            <w:tcW w:w="2126" w:type="dxa"/>
+            <w:vAlign w:val="center"/>
+          </w:tcPr>
+          <w:p>
+            <w:pPr>
+              <w:jc w:val="center"/>
+              <w:rPr>
+                <w:rFonts w:ascii="Times New Roman" w:hAnsi="Times New Roman" w:cs="Times New Roman"/>
+                <w:sz w:val="16"/>
+                <w:szCs w:val="16"/>
+                <w:lang w:val="en-US"/>
+              </w:rPr>
+            </w:pPr>
+            <w:r>
+              <w:rPr>
+                <w:rFonts w:ascii="Times New Roman" w:hAnsi="Times New Roman" w:cs="Times New Roman"/>
+                <w:sz w:val="16"/>
+                <w:szCs w:val="16"/>
+                <w:lang w:val="en-US"/>
+              </w:rPr>
+              <w:t>-</w:t>
+            </w:r>
+          </w:p>
+        </w:tc>
+        <w:tc>
+          <w:tcPr>
+            <w:tcW w:w="1276" w:type="dxa"/>
+            <w:vAlign w:val="center"/>
+          </w:tcPr>
+          <w:p>
+            <w:pPr>
+              <w:jc w:val="center"/>
+              <w:rPr>
+                <w:rFonts w:ascii="Times New Roman" w:hAnsi="Times New Roman" w:cs="Times New Roman"/>
+                <w:sz w:val="16"/>
+                <w:szCs w:val="16"/>
+                <w:lang w:val="en-US"/>
+              </w:rPr>
+            </w:pPr>
+            <w:r>
+              <w:rPr>
+                <w:rFonts w:ascii="Times New Roman" w:hAnsi="Times New Roman" w:cs="Times New Roman"/>
+                <w:sz w:val="16"/>
+                <w:szCs w:val="16"/>
+                <w:lang w:val="en-US"/>
+              </w:rPr>
+              <w:t>18,234</w:t>
+            </w:r>
+          </w:p>
+        </w:tc>
+        <w:tc>
+          <w:tcPr>
+            <w:tcW w:w="1701" w:type="dxa"/>
+            <w:vAlign w:val="center"/>
+          </w:tcPr>
+          <w:p>
+            <w:pPr>
+              <w:jc w:val="center"/>
+              <w:rPr>
+                <w:rFonts w:ascii="Times New Roman" w:hAnsi="Times New Roman" w:cs="Times New Roman"/>
+                <w:sz w:val="16"/>
+                <w:szCs w:val="16"/>
+                <w:lang w:val="en-US"/>
+              </w:rPr>
+            </w:pPr>
+            <w:r>
+              <w:rPr>
+                <w:rFonts w:ascii="Times New Roman" w:hAnsi="Times New Roman" w:cs="Times New Roman"/>
+                <w:sz w:val="16"/>
+                <w:szCs w:val="16"/>
+                <w:lang w:val="en-US"/>
+              </w:rPr>
+              <w:t>KNN, SVM</w:t>
+            </w:r>
+          </w:p>
+        </w:tc>
+        <w:tc>
+          <w:tcPr>
+            <w:tcW w:w="1366" w:type="dxa"/>
+            <w:vAlign w:val="center"/>
+          </w:tcPr>
+          <w:p>
+            <w:pPr>
+              <w:jc w:val="center"/>
+              <w:rPr>
+                <w:rFonts w:ascii="Times New Roman" w:hAnsi="Times New Roman" w:cs="Times New Roman"/>
+                <w:sz w:val="16"/>
+                <w:szCs w:val="16"/>
+                <w:lang w:val="en-US"/>
+              </w:rPr>
+            </w:pPr>
+            <w:r>
+              <w:rPr>
+                <w:rFonts w:ascii="Times New Roman" w:hAnsi="Times New Roman" w:cs="Times New Roman"/>
+                <w:sz w:val="16"/>
+                <w:szCs w:val="16"/>
+                <w:lang w:val="en-US"/>
+              </w:rPr>
+              <w:t>ACC: 64.5%</w:t>
+            </w:r>
+          </w:p>
+          <w:p>
+            <w:pPr>
+              <w:jc w:val="center"/>
+              <w:rPr>
+                <w:rFonts w:ascii="Times New Roman" w:hAnsi="Times New Roman" w:cs="Times New Roman"/>
+                <w:sz w:val="16"/>
+                <w:szCs w:val="16"/>
+                <w:lang w:val="en-US"/>
+              </w:rPr>
+            </w:pPr>
+            <w:r>
+              <w:rPr>
+                <w:rFonts w:ascii="Times New Roman" w:hAnsi="Times New Roman" w:cs="Times New Roman"/>
+                <w:sz w:val="16"/>
+                <w:szCs w:val="16"/>
+                <w:lang w:val="en-US"/>
+              </w:rPr>
+              <w:t>ACC: 82.4%</w:t>
+            </w:r>
+          </w:p>
+        </w:tc>
+      </w:tr>
+      <w:tr>
+        <w:trPr>
+          <w:trHeight w:val="471"/>
+        </w:trPr>
+        <w:tc>
+          <w:tcPr>
+            <w:tcW w:w="1129" w:type="dxa"/>
+            <w:vAlign w:val="center"/>
+          </w:tcPr>
+          <w:p>
+            <w:pPr>
+              <w:jc w:val="center"/>
+              <w:rPr>
+                <w:rFonts w:ascii="Times New Roman" w:hAnsi="Times New Roman" w:cs="Times New Roman"/>
+                <w:sz w:val="16"/>
+                <w:szCs w:val="16"/>
+                <w:lang w:val="en-US"/>
+              </w:rPr>
+            </w:pPr>
+            <w:r>
+              <w:rPr>
+                <w:rFonts w:ascii="Times New Roman" w:hAnsi="Times New Roman" w:cs="Times New Roman"/>
+                <w:sz w:val="16"/>
+                <w:szCs w:val="16"/>
+                <w:lang w:val="en-US"/>
+              </w:rPr>
+              <w:t>Mahendran, N et al.</w:t>
+            </w:r>
+          </w:p>
+        </w:tc>
+        <w:tc>
+          <w:tcPr>
+            <w:tcW w:w="1418" w:type="dxa"/>
+            <w:vAlign w:val="center"/>
+          </w:tcPr>
+          <w:p>
+            <w:pPr>
+              <w:jc w:val="center"/>
+              <w:rPr>
+                <w:rFonts w:ascii="Times New Roman" w:hAnsi="Times New Roman" w:cs="Times New Roman"/>
+                <w:sz w:val="16"/>
+                <w:szCs w:val="16"/>
+                <w:lang w:val="en-US"/>
+              </w:rPr>
+            </w:pPr>
+            <w:r>
+              <w:rPr>
+                <w:rFonts w:ascii="Times New Roman" w:hAnsi="Times New Roman" w:cs="Times New Roman"/>
+                <w:sz w:val="16"/>
+                <w:szCs w:val="16"/>
+                <w:lang w:val="en-US"/>
+              </w:rPr>
+              <w:t>GSE76105</w:t>
+            </w:r>
+          </w:p>
+        </w:tc>
+        <w:tc>
+          <w:tcPr>
+            <w:tcW w:w="2126" w:type="dxa"/>
+            <w:vAlign w:val="center"/>
+          </w:tcPr>
+          <w:p>
+            <w:pPr>
+              <w:jc w:val="center"/>
+              <w:rPr>
+                <w:rFonts w:ascii="Times New Roman" w:hAnsi="Times New Roman" w:cs="Times New Roman"/>
+                <w:sz w:val="16"/>
+                <w:szCs w:val="16"/>
+                <w:lang w:val="en-US"/>
+              </w:rPr>
+            </w:pPr>
+            <w:r>
+              <w:rPr>
+                <w:rFonts w:ascii="Times New Roman" w:hAnsi="Times New Roman" w:cs="Times New Roman"/>
+                <w:sz w:val="16"/>
+                <w:szCs w:val="16"/>
+                <w:lang w:val="en-US"/>
+              </w:rPr>
+              <w:t>Adaboost</w:t>
+            </w:r>
+          </w:p>
+        </w:tc>
+        <w:tc>
+          <w:tcPr>
+            <w:tcW w:w="1276" w:type="dxa"/>
+            <w:vAlign w:val="center"/>
+          </w:tcPr>
+          <w:p>
+            <w:pPr>
+              <w:jc w:val="center"/>
+              <w:rPr>
+                <w:rFonts w:ascii="Times New Roman" w:hAnsi="Times New Roman" w:cs="Times New Roman"/>
+                <w:sz w:val="16"/>
+                <w:szCs w:val="16"/>
+                <w:lang w:val="en-US"/>
+              </w:rPr>
+            </w:pPr>
+            <w:r>
+              <w:rPr>
+                <w:rFonts w:ascii="Times New Roman" w:hAnsi="Times New Roman" w:cs="Times New Roman"/>
+                <w:sz w:val="16"/>
+                <w:szCs w:val="16"/>
+                <w:lang w:val="en-US"/>
+              </w:rPr>
+              <w:t>12</w:t>
+            </w:r>
+          </w:p>
+        </w:tc>
+        <w:tc>
+          <w:tcPr>
+            <w:tcW w:w="1701" w:type="dxa"/>
+            <w:vAlign w:val="center"/>
+          </w:tcPr>
+          <w:p>
+            <w:pPr>
+              <w:jc w:val="center"/>
+              <w:rPr>
+                <w:rFonts w:ascii="Times New Roman" w:hAnsi="Times New Roman" w:cs="Times New Roman"/>
+                <w:sz w:val="16"/>
+                <w:szCs w:val="16"/>
+                <w:lang w:val="en-US"/>
+              </w:rPr>
+            </w:pPr>
+            <w:r>
+              <w:rPr>
+                <w:rFonts w:ascii="Times New Roman" w:hAnsi="Times New Roman" w:cs="Times New Roman"/>
+                <w:sz w:val="16"/>
+                <w:szCs w:val="16"/>
+                <w:lang w:val="en-US"/>
+              </w:rPr>
+              <w:t>DRNN</w:t>
+            </w:r>
+          </w:p>
+        </w:tc>
+        <w:tc>
+          <w:tcPr>
+            <w:tcW w:w="1366" w:type="dxa"/>
+            <w:vAlign w:val="center"/>
+          </w:tcPr>
+          <w:p>
+            <w:pPr>
+              <w:jc w:val="center"/>
+              <w:rPr>
+                <w:rFonts w:ascii="Times New Roman" w:hAnsi="Times New Roman" w:cs="Times New Roman"/>
+                <w:sz w:val="16"/>
+                <w:szCs w:val="16"/>
+                <w:lang w:val="en-US"/>
+              </w:rPr>
+            </w:pPr>
+            <w:r>
+              <w:rPr>
+                <w:rFonts w:ascii="Times New Roman" w:hAnsi="Times New Roman" w:cs="Times New Roman"/>
+                <w:sz w:val="16"/>
+                <w:szCs w:val="16"/>
+                <w:lang w:val="en-US"/>
+              </w:rPr>
+              <w:t>ACC: 89.4%</w:t>
+            </w:r>
+          </w:p>
+        </w:tc>
+      </w:tr>
+      <w:tr>
+        <w:trPr>
+          <w:trHeight w:val="471"/>
+        </w:trPr>
+        <w:tc>
+          <w:tcPr>
+            <w:tcW w:w="1129" w:type="dxa"/>
+            <w:vAlign w:val="center"/>
+          </w:tcPr>
+          <w:p>
+            <w:pPr>
+              <w:jc w:val="center"/>
+              <w:rPr>
+                <w:rFonts w:ascii="Times New Roman" w:hAnsi="Times New Roman" w:cs="Times New Roman"/>
+                <w:sz w:val="16"/>
+                <w:szCs w:val="16"/>
+                <w:lang w:val="en-US"/>
+              </w:rPr>
+            </w:pPr>
+            <w:r>
+              <w:rPr>
+                <w:rFonts w:ascii="Times New Roman" w:hAnsi="Times New Roman" w:cs="Times New Roman"/>
+                <w:sz w:val="16"/>
+                <w:szCs w:val="16"/>
+                <w:lang w:val="en-US"/>
+              </w:rPr>
+              <w:lastRenderedPageBreak/>
+              <w:t>S. Khanal et al.</w:t>
+            </w:r>
+          </w:p>
+        </w:tc>
+        <w:tc>
+          <w:tcPr>
+            <w:tcW w:w="1418" w:type="dxa"/>
+            <w:vAlign w:val="center"/>
+          </w:tcPr>
+          <w:p>
+            <w:pPr>
+              <w:jc w:val="center"/>
+              <w:rPr>
+                <w:rFonts w:ascii="Times New Roman" w:hAnsi="Times New Roman" w:cs="Times New Roman"/>
+                <w:sz w:val="16"/>
+                <w:szCs w:val="16"/>
+                <w:lang w:val="en-US"/>
+              </w:rPr>
+            </w:pPr>
+            <w:r>
+              <w:rPr>
+                <w:rFonts w:ascii="Times New Roman" w:hAnsi="Times New Roman" w:cs="Times New Roman"/>
+                <w:sz w:val="16"/>
+                <w:szCs w:val="16"/>
+                <w:lang w:val="en-US"/>
+              </w:rPr>
+              <w:t>ADNI</w:t>
+            </w:r>
+          </w:p>
+        </w:tc>
+        <w:tc>
+          <w:tcPr>
+            <w:tcW w:w="2126" w:type="dxa"/>
+            <w:vAlign w:val="center"/>
+          </w:tcPr>
+          <w:p>
+            <w:pPr>
+              <w:jc w:val="center"/>
+              <w:rPr>
+                <w:rFonts w:ascii="Times New Roman" w:hAnsi="Times New Roman" w:cs="Times New Roman"/>
+                <w:sz w:val="16"/>
+                <w:szCs w:val="16"/>
+                <w:lang w:val="en-US"/>
+              </w:rPr>
+            </w:pPr>
+            <w:r>
+              <w:rPr>
+                <w:rFonts w:ascii="Times New Roman" w:hAnsi="Times New Roman" w:cs="Times New Roman"/>
+                <w:sz w:val="16"/>
+                <w:szCs w:val="16"/>
+                <w:lang w:val="en-US"/>
+              </w:rPr>
+              <w:t>t-test + SelectFromFeature</w:t>
+            </w:r>
+          </w:p>
+        </w:tc>
+        <w:tc>
+          <w:tcPr>
+            <w:tcW w:w="1276" w:type="dxa"/>
+            <w:vAlign w:val="center"/>
+          </w:tcPr>
+          <w:p>
+            <w:pPr>
+              <w:jc w:val="center"/>
+              <w:rPr>
+                <w:rFonts w:ascii="Times New Roman" w:hAnsi="Times New Roman" w:cs="Times New Roman"/>
+                <w:sz w:val="16"/>
+                <w:szCs w:val="16"/>
+                <w:lang w:val="en-US"/>
+              </w:rPr>
+            </w:pPr>
+            <w:r>
+              <w:rPr>
+                <w:rFonts w:ascii="Times New Roman" w:hAnsi="Times New Roman" w:cs="Times New Roman"/>
+                <w:sz w:val="16"/>
+                <w:szCs w:val="16"/>
+                <w:lang w:val="en-US"/>
+              </w:rPr>
+              <w:t>25</w:t>
+            </w:r>
+          </w:p>
+        </w:tc>
+        <w:tc>
+          <w:tcPr>
+            <w:tcW w:w="1701" w:type="dxa"/>
+            <w:vAlign w:val="center"/>
+          </w:tcPr>
+          <w:p>
+            <w:pPr>
+              <w:jc w:val="center"/>
+              <w:rPr>
+                <w:rFonts w:ascii="Times New Roman" w:hAnsi="Times New Roman" w:cs="Times New Roman"/>
+                <w:sz w:val="16"/>
+                <w:szCs w:val="16"/>
+                <w:lang w:val="en-US"/>
+              </w:rPr>
+            </w:pPr>
+            <w:r>
+              <w:rPr>
+                <w:rFonts w:ascii="Times New Roman" w:hAnsi="Times New Roman" w:cs="Times New Roman"/>
+                <w:sz w:val="16"/>
+                <w:szCs w:val="16"/>
+                <w:lang w:val="en-US"/>
+              </w:rPr>
+              <w:t>XGBoost</w:t>
+            </w:r>
+          </w:p>
+        </w:tc>
+        <w:tc>
+          <w:tcPr>
+            <w:tcW w:w="1366" w:type="dxa"/>
+            <w:vAlign w:val="center"/>
+          </w:tcPr>
+          <w:p>
+            <w:pPr>
+              <w:jc w:val="center"/>
+              <w:rPr>
+                <w:rFonts w:ascii="Times New Roman" w:hAnsi="Times New Roman" w:cs="Times New Roman"/>
+                <w:sz w:val="16"/>
+                <w:szCs w:val="16"/>
+                <w:lang w:val="en-US"/>
+              </w:rPr>
+            </w:pPr>
+            <w:r>
+              <w:rPr>
+                <w:rFonts w:ascii="Times New Roman" w:hAnsi="Times New Roman" w:cs="Times New Roman"/>
+                <w:sz w:val="16"/>
+                <w:szCs w:val="16"/>
+                <w:lang w:val="en-US"/>
+              </w:rPr>
+              <w:t>ACC: 65%</w:t>
+            </w:r>
+          </w:p>
+          <w:p>
+            <w:pPr>
+              <w:jc w:val="center"/>
+              <w:rPr>
+                <w:rFonts w:ascii="Times New Roman" w:hAnsi="Times New Roman" w:cs="Times New Roman"/>
+                <w:sz w:val="16"/>
+                <w:szCs w:val="16"/>
+                <w:lang w:val="en-US"/>
+              </w:rPr>
+            </w:pPr>
+            <w:r>
+              <w:rPr>
+                <w:rFonts w:ascii="Times New Roman" w:hAnsi="Times New Roman" w:cs="Times New Roman"/>
+                <w:sz w:val="16"/>
+                <w:szCs w:val="16"/>
+                <w:lang w:val="en-US"/>
+              </w:rPr>
+              <w:t>AUC: 67%</w:t>
+            </w:r>
+          </w:p>
+        </w:tc>
+      </w:tr>
+      <w:tr>
+        <w:trPr>
+          <w:trHeight w:val="954"/>
+        </w:trPr>
+        <w:tc>
+          <w:tcPr>
+            <w:tcW w:w="1129" w:type="dxa"/>
+            <w:vAlign w:val="center"/>
+          </w:tcPr>
+          <w:p>
+            <w:pPr>
+              <w:jc w:val="center"/>
+              <w:rPr>
+                <w:rFonts w:ascii="Times New Roman" w:hAnsi="Times New Roman" w:cs="Times New Roman"/>
+                <w:sz w:val="16"/>
+                <w:szCs w:val="16"/>
+                <w:lang w:val="en-US"/>
+              </w:rPr>
+            </w:pPr>
+            <w:r>
+              <w:rPr>
+                <w:rFonts w:ascii="Times New Roman" w:hAnsi="Times New Roman" w:cs="Times New Roman"/>
+                <w:sz w:val="16"/>
+                <w:szCs w:val="16"/>
+                <w:lang w:val="en-US"/>
+              </w:rPr>
+              <w:t>El-Gawady, A et al.</w:t>
+            </w:r>
+          </w:p>
+        </w:tc>
+        <w:tc>
+          <w:tcPr>
+            <w:tcW w:w="1418" w:type="dxa"/>
+            <w:vAlign w:val="center"/>
+          </w:tcPr>
+          <w:p>
+            <w:pPr>
+              <w:jc w:val="center"/>
+              <w:rPr>
+                <w:rFonts w:ascii="Times New Roman" w:hAnsi="Times New Roman" w:cs="Times New Roman"/>
+                <w:sz w:val="16"/>
+                <w:szCs w:val="16"/>
+                <w:lang w:val="en-US"/>
+              </w:rPr>
+            </w:pPr>
+            <w:r>
+              <w:rPr>
+                <w:rFonts w:ascii="Times New Roman" w:hAnsi="Times New Roman" w:cs="Times New Roman"/>
+                <w:sz w:val="16"/>
+                <w:szCs w:val="16"/>
+                <w:lang w:val="en-US"/>
+              </w:rPr>
+              <w:t>GSE33000</w:t>
+            </w:r>
+          </w:p>
+          <w:p>
+            <w:pPr>
+              <w:jc w:val="center"/>
+              <w:rPr>
+                <w:rFonts w:ascii="Times New Roman" w:hAnsi="Times New Roman" w:cs="Times New Roman"/>
+                <w:sz w:val="16"/>
+                <w:szCs w:val="16"/>
+                <w:lang w:val="en-US"/>
+              </w:rPr>
+            </w:pPr>
+            <w:r>
+              <w:rPr>
+                <w:rFonts w:ascii="Times New Roman" w:hAnsi="Times New Roman" w:cs="Times New Roman"/>
+                <w:sz w:val="16"/>
+                <w:szCs w:val="16"/>
+                <w:lang w:val="en-US"/>
+              </w:rPr>
+              <w:t>GSE44770</w:t>
+            </w:r>
+          </w:p>
+          <w:p>
+            <w:pPr>
+              <w:jc w:val="center"/>
+              <w:rPr>
+                <w:rFonts w:ascii="Times New Roman" w:hAnsi="Times New Roman" w:cs="Times New Roman"/>
+                <w:sz w:val="16"/>
+                <w:szCs w:val="16"/>
+                <w:lang w:val="en-US"/>
+              </w:rPr>
+            </w:pPr>
+            <w:r>
+              <w:rPr>
+                <w:rFonts w:ascii="Times New Roman" w:hAnsi="Times New Roman" w:cs="Times New Roman"/>
+                <w:sz w:val="16"/>
+                <w:szCs w:val="16"/>
+                <w:lang w:val="en-US"/>
+              </w:rPr>
+              <w:t>GSE44768</w:t>
+            </w:r>
+          </w:p>
+          <w:p>
+            <w:pPr>
+              <w:jc w:val="center"/>
+              <w:rPr>
+                <w:rFonts w:ascii="Times New Roman" w:hAnsi="Times New Roman" w:cs="Times New Roman"/>
+                <w:sz w:val="16"/>
+                <w:szCs w:val="16"/>
+                <w:lang w:val="en-US"/>
+              </w:rPr>
+            </w:pPr>
+            <w:r>
+              <w:rPr>
+                <w:rFonts w:ascii="Times New Roman" w:hAnsi="Times New Roman" w:cs="Times New Roman"/>
+                <w:sz w:val="16"/>
+                <w:szCs w:val="16"/>
+                <w:lang w:val="en-US"/>
+              </w:rPr>
+              <w:t>GSE44771</w:t>
+            </w:r>
+          </w:p>
+        </w:tc>
+        <w:tc>
+          <w:tcPr>
+            <w:tcW w:w="2126" w:type="dxa"/>
+            <w:vAlign w:val="center"/>
+          </w:tcPr>
+          <w:p>
+            <w:pPr>
+              <w:jc w:val="center"/>
+              <w:rPr>
+                <w:rFonts w:ascii="Times New Roman" w:hAnsi="Times New Roman" w:cs="Times New Roman"/>
+                <w:sz w:val="16"/>
+                <w:szCs w:val="16"/>
+                <w:lang w:val="en-US"/>
+              </w:rPr>
+            </w:pPr>
+            <w:r>
+              <w:rPr>
+                <w:rFonts w:ascii="Times New Roman" w:hAnsi="Times New Roman" w:cs="Times New Roman"/>
+                <w:sz w:val="16"/>
+                <w:szCs w:val="16"/>
+                <w:lang w:val="en-US"/>
+              </w:rPr>
+              <w:t>χ2</w:t>
+            </w:r>
+            <w:r>
+              <w:rPr>
+                <w:rFonts w:ascii="Times New Roman" w:hAnsi="Times New Roman" w:cs="Times New Roman"/>
+                <w:sz w:val="16"/>
+                <w:szCs w:val="16"/>
+                <w:lang w:val="en-US"/>
+              </w:rPr>
+              <w:t>, ANOVA, MI</w:t>
+            </w:r>
+          </w:p>
+        </w:tc>
+        <w:tc>
+          <w:tcPr>
+            <w:tcW w:w="1276" w:type="dxa"/>
+            <w:vAlign w:val="center"/>
+          </w:tcPr>
+          <w:p>
+            <w:pPr>
+              <w:jc w:val="center"/>
+              <w:rPr>
+                <w:rFonts w:ascii="Times New Roman" w:hAnsi="Times New Roman" w:cs="Times New Roman"/>
+                <w:sz w:val="16"/>
+                <w:szCs w:val="16"/>
+                <w:lang w:val="en-US"/>
+              </w:rPr>
+            </w:pPr>
+            <w:r>
+              <w:rPr>
+                <w:rFonts w:ascii="Times New Roman" w:hAnsi="Times New Roman" w:cs="Times New Roman"/>
+                <w:sz w:val="16"/>
+                <w:szCs w:val="16"/>
+                <w:lang w:val="en-US"/>
+              </w:rPr>
+              <w:t>30</w:t>
+            </w:r>
+          </w:p>
+        </w:tc>
+        <w:tc>
+          <w:tcPr>
+            <w:tcW w:w="1701" w:type="dxa"/>
+            <w:vAlign w:val="center"/>
+          </w:tcPr>
+          <w:p>
+            <w:pPr>
+              <w:jc w:val="center"/>
+              <w:rPr>
+                <w:rFonts w:ascii="Times New Roman" w:hAnsi="Times New Roman" w:cs="Times New Roman"/>
+                <w:sz w:val="16"/>
+                <w:szCs w:val="16"/>
+                <w:lang w:val="en-US"/>
+              </w:rPr>
+            </w:pPr>
+            <w:r>
+              <w:rPr>
+                <w:rFonts w:ascii="Times New Roman" w:hAnsi="Times New Roman" w:cs="Times New Roman"/>
+                <w:sz w:val="16"/>
+                <w:szCs w:val="16"/>
+                <w:lang w:val="en-US"/>
+              </w:rPr>
+              <w:t>SVM</w:t>
+            </w:r>
+          </w:p>
+        </w:tc>
+        <w:tc>
+          <w:tcPr>
+            <w:tcW w:w="1366" w:type="dxa"/>
+            <w:vAlign w:val="center"/>
+          </w:tcPr>
+          <w:p>
+            <w:pPr>
+              <w:jc w:val="center"/>
+              <w:rPr>
+                <w:rFonts w:ascii="Times New Roman" w:hAnsi="Times New Roman" w:cs="Times New Roman"/>
+                <w:sz w:val="16"/>
+                <w:szCs w:val="16"/>
+                <w:lang w:val="en-US"/>
+              </w:rPr>
+            </w:pPr>
+            <w:r>
+              <w:rPr>
+                <w:rFonts w:ascii="Times New Roman" w:hAnsi="Times New Roman" w:cs="Times New Roman"/>
+                <w:sz w:val="16"/>
+                <w:szCs w:val="16"/>
+                <w:lang w:val="en-US"/>
+              </w:rPr>
+              <w:t>ACC: 97.5%</w:t>
+            </w:r>
+          </w:p>
+          <w:p>
+            <w:pPr>
+              <w:jc w:val="center"/>
+              <w:rPr>
+                <w:rFonts w:ascii="Times New Roman" w:hAnsi="Times New Roman" w:cs="Times New Roman"/>
+                <w:sz w:val="16"/>
+                <w:szCs w:val="16"/>
+                <w:lang w:val="en-US"/>
+              </w:rPr>
+            </w:pPr>
+            <w:r>
+              <w:rPr>
+                <w:rFonts w:ascii="Times New Roman" w:hAnsi="Times New Roman" w:cs="Times New Roman"/>
+                <w:sz w:val="16"/>
+                <w:szCs w:val="16"/>
+                <w:lang w:val="en-US"/>
+              </w:rPr>
+              <w:t>AUC: 97.2%</w:t>
+            </w:r>
+          </w:p>
+        </w:tc>
+      </w:tr>
+      <w:tr>
+        <w:trPr>
+          <w:trHeight w:val="954"/>
+        </w:trPr>
+        <w:tc>
+          <w:tcPr>
+            <w:tcW w:w="1129" w:type="dxa"/>
+            <w:tcBorders>
+              <w:bottom w:val="single" w:sz="4" w:space="0" w:color="auto"/>
+            </w:tcBorders>
+            <w:vAlign w:val="center"/>
+          </w:tcPr>
+          <w:p>
+            <w:pPr>
+              <w:jc w:val="center"/>
+              <w:rPr>
+                <w:rFonts w:ascii="Times New Roman" w:hAnsi="Times New Roman" w:cs="Times New Roman"/>
+                <w:sz w:val="16"/>
+                <w:szCs w:val="16"/>
+                <w:lang w:val="en-US"/>
+              </w:rPr>
+            </w:pPr>
+            <w:r>
+              <w:rPr>
+                <w:rFonts w:ascii="Times New Roman" w:hAnsi="Times New Roman" w:cs="Times New Roman"/>
+                <w:sz w:val="18"/>
+                <w:szCs w:val="18"/>
+                <w:lang w:val="en-US"/>
+              </w:rPr>
+              <w:t>S. Perera</w:t>
+            </w:r>
+            <w:r>
+              <w:rPr>
+                <w:rFonts w:ascii="Times New Roman" w:hAnsi="Times New Roman" w:cs="Times New Roman"/>
+                <w:sz w:val="18"/>
+                <w:szCs w:val="18"/>
+                <w:lang w:val="en-US"/>
+              </w:rPr>
+              <w:t xml:space="preserve"> et al.</w:t>
+            </w:r>
+          </w:p>
+        </w:tc>
+        <w:tc>
+          <w:tcPr>
+            <w:tcW w:w="1418" w:type="dxa"/>
+            <w:tcBorders>
+              <w:bottom w:val="single" w:sz="4" w:space="0" w:color="auto"/>
+            </w:tcBorders>
+            <w:vAlign w:val="center"/>
+          </w:tcPr>
+          <w:p>
+            <w:pPr>
+              <w:jc w:val="center"/>
+              <w:rPr>
+                <w:rFonts w:ascii="Times New Roman" w:hAnsi="Times New Roman" w:cs="Times New Roman"/>
+                <w:sz w:val="16"/>
+                <w:szCs w:val="16"/>
+                <w:lang w:val="en-US"/>
+              </w:rPr>
+            </w:pPr>
+            <w:r>
+              <w:rPr>
+                <w:rFonts w:ascii="Times New Roman" w:hAnsi="Times New Roman" w:cs="Times New Roman"/>
+                <w:sz w:val="16"/>
+                <w:szCs w:val="16"/>
+                <w:lang w:val="en-US"/>
+              </w:rPr>
+              <w:t>GSE5281</w:t>
+            </w:r>
+          </w:p>
+        </w:tc>
+        <w:tc>
+          <w:tcPr>
+            <w:tcW w:w="2126" w:type="dxa"/>
+            <w:tcBorders>
+              <w:bottom w:val="single" w:sz="4" w:space="0" w:color="auto"/>
+            </w:tcBorders>
+            <w:vAlign w:val="center"/>
+          </w:tcPr>
+          <w:p>
+            <w:pPr>
+              <w:jc w:val="center"/>
+              <w:rPr>
+                <w:rFonts w:ascii="Times New Roman" w:hAnsi="Times New Roman" w:cs="Times New Roman"/>
+                <w:sz w:val="16"/>
+                <w:szCs w:val="16"/>
+                <w:lang w:val="en-US"/>
+              </w:rPr>
+            </w:pPr>
+            <w:r>
+              <w:rPr>
+                <w:rFonts w:ascii="Times New Roman" w:hAnsi="Times New Roman" w:cs="Times New Roman"/>
+                <w:sz w:val="16"/>
+                <w:szCs w:val="16"/>
+                <w:lang w:val="en-US"/>
+              </w:rPr>
+              <w:t>PCA, RF, ETC</w:t>
+            </w:r>
+          </w:p>
+        </w:tc>
+        <w:tc>
+          <w:tcPr>
+            <w:tcW w:w="1276" w:type="dxa"/>
+            <w:tcBorders>
+              <w:bottom w:val="single" w:sz="4" w:space="0" w:color="auto"/>
+            </w:tcBorders>
+            <w:vAlign w:val="center"/>
+          </w:tcPr>
+          <w:p>
+            <w:pPr>
+              <w:jc w:val="center"/>
+              <w:rPr>
+                <w:rFonts w:ascii="Times New Roman" w:hAnsi="Times New Roman" w:cs="Times New Roman"/>
+                <w:sz w:val="16"/>
+                <w:szCs w:val="16"/>
+                <w:lang w:val="en-US"/>
+              </w:rPr>
+            </w:pPr>
+            <w:r>
+              <w:rPr>
+                <w:rFonts w:ascii="Times New Roman" w:hAnsi="Times New Roman" w:cs="Times New Roman"/>
+                <w:sz w:val="16"/>
+                <w:szCs w:val="16"/>
+                <w:lang w:val="en-US"/>
+              </w:rPr>
+              <w:t>14</w:t>
+            </w:r>
+          </w:p>
+        </w:tc>
+        <w:tc>
+          <w:tcPr>
+            <w:tcW w:w="1701" w:type="dxa"/>
+            <w:tcBorders>
+              <w:bottom w:val="single" w:sz="4" w:space="0" w:color="auto"/>
+            </w:tcBorders>
+            <w:vAlign w:val="center"/>
+          </w:tcPr>
+          <w:p>
+            <w:pPr>
+              <w:jc w:val="center"/>
+              <w:rPr>
+                <w:rFonts w:ascii="Times New Roman" w:hAnsi="Times New Roman" w:cs="Times New Roman"/>
+                <w:sz w:val="16"/>
+                <w:szCs w:val="16"/>
+                <w:lang w:val="en-US"/>
+              </w:rPr>
+            </w:pPr>
+            <w:r>
+              <w:rPr>
+                <w:rFonts w:ascii="Times New Roman" w:hAnsi="Times New Roman" w:cs="Times New Roman"/>
+                <w:sz w:val="16"/>
+                <w:szCs w:val="16"/>
+                <w:lang w:val="en-US"/>
+              </w:rPr>
+              <w:t>SVM</w:t>
+            </w:r>
+          </w:p>
+        </w:tc>
+        <w:tc>
+          <w:tcPr>
+            <w:tcW w:w="1366" w:type="dxa"/>
+            <w:tcBorders>
+              <w:bottom w:val="single" w:sz="4" w:space="0" w:color="auto"/>
+            </w:tcBorders>
+            <w:vAlign w:val="center"/>
+          </w:tcPr>
+          <w:p>
+            <w:pPr>
+              <w:jc w:val="center"/>
+              <w:rPr>
+                <w:rFonts w:ascii="Times New Roman" w:hAnsi="Times New Roman" w:cs="Times New Roman"/>
+                <w:sz w:val="16"/>
+                <w:szCs w:val="16"/>
+                <w:lang w:val="en-US"/>
+              </w:rPr>
+            </w:pPr>
+            <w:r>
+              <w:rPr>
+                <w:rFonts w:ascii="Times New Roman" w:hAnsi="Times New Roman" w:cs="Times New Roman"/>
+                <w:sz w:val="16"/>
+                <w:szCs w:val="16"/>
+                <w:lang w:val="en-US"/>
+              </w:rPr>
+              <w:t>ACC: 93.9%</w:t>
+            </w:r>
+          </w:p>
+        </w:tc>
+      </w:tr>
+      <w:tr>
+        <w:trPr>
+          <w:trHeight w:val="612"/>
+        </w:trPr>
+        <w:tc>
+          <w:tcPr>
+            <w:tcW w:w="9016" w:type="dxa"/>
+            <w:gridSpan w:val="6"/>
+            <w:tcBorders>
+              <w:left w:val="nil"/>
+              <w:bottom w:val="nil"/>
+              <w:right w:val="nil"/>
+            </w:tcBorders>
+          </w:tcPr>
+          <w:p>
+            <w:pPr>
+              <w:rPr>
+                <w:rFonts w:ascii="Times New Roman" w:hAnsi="Times New Roman" w:cs="Times New Roman"/>
+                <w:sz w:val="16"/>
+                <w:szCs w:val="16"/>
+                <w:lang w:val="en-US"/>
+              </w:rPr>
+            </w:pPr>
+          </w:p>
+          <w:p>
+            <w:pPr>
+              <w:jc w:val="center"/>
+              <w:rPr>
+                <w:rFonts w:ascii="Times New Roman" w:hAnsi="Times New Roman" w:cs="Times New Roman"/>
+                <w:sz w:val="16"/>
+                <w:szCs w:val="16"/>
+                <w:lang w:val="en-US"/>
+              </w:rPr>
+            </w:pPr>
+            <w:r>
+              <w:rPr>
+                <w:rFonts w:ascii="Times New Roman" w:hAnsi="Times New Roman" w:cs="Times New Roman"/>
+                <w:b/>
+                <w:bCs/>
+                <w:sz w:val="16"/>
+                <w:szCs w:val="16"/>
+                <w:lang w:val="en-US"/>
+              </w:rPr>
+              <w:t>Table 1:</w:t>
+            </w:r>
+            <w:r>
+              <w:rPr>
+                <w:rFonts w:ascii="Times New Roman" w:hAnsi="Times New Roman" w:cs="Times New Roman"/>
+                <w:sz w:val="16"/>
+                <w:szCs w:val="16"/>
+                <w:lang w:val="en-US"/>
+              </w:rPr>
+              <w:t xml:space="preserve"> </w:t>
+            </w:r>
+            <w:r>
+              <w:rPr>
+                <w:rFonts w:ascii="Times New Roman" w:hAnsi="Times New Roman" w:cs="Times New Roman"/>
+                <w:sz w:val="16"/>
+                <w:szCs w:val="16"/>
+                <w:lang w:val="en-US"/>
+              </w:rPr>
+              <w:t>Summary of studies conducted on detection of AD using various feature selection and classification techniques.</w:t>
+            </w:r>
+          </w:p>
+        </w:tc>
+      </w:tr>
+    </w:tbl>
     <w:p>
       <w:pPr>
         <w:jc w:val="both"/>
@@ -515,15 +1981,6 @@
           <w:lang w:val="en-US"/>
         </w:rPr>
       </w:pPr>
-      <w:r>
-        <w:rPr>
-          <w:rFonts w:ascii="Times New Roman" w:hAnsi="Times New Roman" w:cs="Times New Roman"/>
-          <w:sz w:val="18"/>
-          <w:szCs w:val="18"/>
-          <w:lang w:val="en-US"/>
-        </w:rPr>
-        <w:t>Methods:</w:t>
-      </w:r>
     </w:p>
     <w:p>
       <w:pPr>
@@ -549,11 +2006,38 @@
       <w:r>
         <w:rPr>
           <w:rFonts w:ascii="Times New Roman" w:hAnsi="Times New Roman" w:cs="Times New Roman"/>
-          <w:sz w:val="18"/>
-          <w:szCs w:val="18"/>
-          <w:lang w:val="en-US"/>
-        </w:rPr>
-        <w:t>Conclusion:</w:t>
+          <w:sz w:val="20"/>
+          <w:szCs w:val="20"/>
+          <w:lang w:val="en-US"/>
+        </w:rPr>
+        <w:t xml:space="preserve">II. </w:t>
+      </w:r>
+      <w:r>
+        <w:rPr>
+          <w:rFonts w:ascii="Times New Roman" w:hAnsi="Times New Roman" w:cs="Times New Roman"/>
+          <w:sz w:val="20"/>
+          <w:szCs w:val="20"/>
+          <w:lang w:val="en-US"/>
+        </w:rPr>
+        <w:t>M</w:t>
+      </w:r>
+      <w:r>
+        <w:rPr>
+          <w:rFonts w:ascii="Times New Roman" w:hAnsi="Times New Roman" w:cs="Times New Roman"/>
+          <w:sz w:val="18"/>
+          <w:szCs w:val="18"/>
+          <w:lang w:val="en-US"/>
+        </w:rPr>
+        <w:t>ETHODS</w:t>
+      </w:r>
+      <w:r>
+        <w:rPr>
+          <w:rFonts w:ascii="Times New Roman" w:hAnsi="Times New Roman" w:cs="Times New Roman"/>
+          <w:sz w:val="18"/>
+          <w:szCs w:val="18"/>
+          <w:lang w:val="en-US"/>
+        </w:rPr>
+        <w:t>:</w:t>
       </w:r>
     </w:p>
     <w:p>
@@ -584,8 +2068,1750 @@
           <w:szCs w:val="18"/>
           <w:lang w:val="en-US"/>
         </w:rPr>
-        <w:t>References:</w:t>
-      </w:r>
+        <w:t xml:space="preserve">A. </w:t>
+      </w:r>
+      <w:r>
+        <w:rPr>
+          <w:rFonts w:ascii="Times New Roman" w:hAnsi="Times New Roman" w:cs="Times New Roman"/>
+          <w:sz w:val="18"/>
+          <w:szCs w:val="18"/>
+          <w:lang w:val="en-US"/>
+        </w:rPr>
+        <w:t>Preprocessing of Dataset:</w:t>
+      </w:r>
+    </w:p>
+    <w:p>
+      <w:pPr>
+        <w:jc w:val="both"/>
+        <w:rPr>
+          <w:rFonts w:ascii="Times New Roman" w:hAnsi="Times New Roman" w:cs="Times New Roman"/>
+          <w:sz w:val="18"/>
+          <w:szCs w:val="18"/>
+          <w:lang w:val="en-US"/>
+        </w:rPr>
+      </w:pPr>
+      <w:r>
+        <w:rPr>
+          <w:rFonts w:ascii="Times New Roman" w:hAnsi="Times New Roman" w:cs="Times New Roman"/>
+          <w:sz w:val="18"/>
+          <w:szCs w:val="18"/>
+          <w:lang w:val="en-US"/>
+        </w:rPr>
+        <w:t>GSE63060 and GSE63061 g</w:t>
+      </w:r>
+      <w:r>
+        <w:rPr>
+          <w:rFonts w:ascii="Times New Roman" w:hAnsi="Times New Roman" w:cs="Times New Roman"/>
+          <w:sz w:val="18"/>
+          <w:szCs w:val="18"/>
+          <w:lang w:val="en-US"/>
+        </w:rPr>
+        <w:t xml:space="preserve">ene </w:t>
+      </w:r>
+      <w:r>
+        <w:rPr>
+          <w:rFonts w:ascii="Times New Roman" w:hAnsi="Times New Roman" w:cs="Times New Roman"/>
+          <w:sz w:val="18"/>
+          <w:szCs w:val="18"/>
+          <w:lang w:val="en-US"/>
+        </w:rPr>
+        <w:t>e</w:t>
+      </w:r>
+      <w:r>
+        <w:rPr>
+          <w:rFonts w:ascii="Times New Roman" w:hAnsi="Times New Roman" w:cs="Times New Roman"/>
+          <w:sz w:val="18"/>
+          <w:szCs w:val="18"/>
+          <w:lang w:val="en-US"/>
+        </w:rPr>
+        <w:t>xpression samples were collected from GEO</w:t>
+      </w:r>
+      <w:r>
+        <w:rPr>
+          <w:rFonts w:ascii="Times New Roman" w:hAnsi="Times New Roman" w:cs="Times New Roman"/>
+          <w:sz w:val="18"/>
+          <w:szCs w:val="18"/>
+          <w:lang w:val="en-US"/>
+        </w:rPr>
+        <w:t xml:space="preserve"> gene expression omnibus</w:t>
+      </w:r>
+      <w:r>
+        <w:rPr>
+          <w:rFonts w:ascii="Times New Roman" w:hAnsi="Times New Roman" w:cs="Times New Roman"/>
+          <w:sz w:val="18"/>
+          <w:szCs w:val="18"/>
+          <w:lang w:val="en-US"/>
+        </w:rPr>
+        <w:t xml:space="preserve"> repository</w:t>
+      </w:r>
+      <w:r>
+        <w:rPr>
+          <w:rFonts w:ascii="Times New Roman" w:hAnsi="Times New Roman" w:cs="Times New Roman"/>
+          <w:sz w:val="18"/>
+          <w:szCs w:val="18"/>
+          <w:lang w:val="en-US"/>
+        </w:rPr>
+        <w:t xml:space="preserve"> as SOFT formatted family files. GSE63060 contained samples collected from 329 individuals out of which 145 </w:t>
+      </w:r>
+      <w:r>
+        <w:rPr>
+          <w:rFonts w:ascii="Times New Roman" w:hAnsi="Times New Roman" w:cs="Times New Roman"/>
+          <w:sz w:val="18"/>
+          <w:szCs w:val="18"/>
+          <w:lang w:val="en-US"/>
+        </w:rPr>
+        <w:t>were</w:t>
+      </w:r>
+      <w:r>
+        <w:rPr>
+          <w:rFonts w:ascii="Times New Roman" w:hAnsi="Times New Roman" w:cs="Times New Roman"/>
+          <w:sz w:val="18"/>
+          <w:szCs w:val="18"/>
+          <w:lang w:val="en-US"/>
+        </w:rPr>
+        <w:t xml:space="preserve"> AD samples, </w:t>
+      </w:r>
+      <w:r>
+        <w:rPr>
+          <w:rFonts w:ascii="Times New Roman" w:hAnsi="Times New Roman" w:cs="Times New Roman"/>
+          <w:sz w:val="18"/>
+          <w:szCs w:val="18"/>
+          <w:lang w:val="en-US"/>
+        </w:rPr>
+        <w:t xml:space="preserve">104 were healthy samples (CTL), and 80 were samples collected from people with Mild Cognitive Impairment (MCI). Each samples contained expression values of </w:t>
+      </w:r>
+      <w:r>
+        <w:rPr>
+          <w:rFonts w:ascii="Times New Roman" w:hAnsi="Times New Roman" w:cs="Times New Roman"/>
+          <w:sz w:val="18"/>
+          <w:szCs w:val="18"/>
+          <w:lang w:val="en-US"/>
+        </w:rPr>
+        <w:t>38323</w:t>
+      </w:r>
+      <w:r>
+        <w:rPr>
+          <w:rFonts w:ascii="Times New Roman" w:hAnsi="Times New Roman" w:cs="Times New Roman"/>
+          <w:sz w:val="18"/>
+          <w:szCs w:val="18"/>
+          <w:lang w:val="en-US"/>
+        </w:rPr>
+        <w:t xml:space="preserve"> probes, which were mapped to their respective gene symbols using python GEOParse annotation package. If a gene had multiple probe values, Median of the values are taken as the expression value for the gene based on the study done by Lee, T et al. [2]. A total of 29958 unique gene expression values where this extracted and combined with other attributes such as Age, Ethnicity, Gender. Gene expression value where then normalized using Min-Max normalization method and MCI sample </w:t>
+      </w:r>
+      <w:r>
+        <w:rPr>
+          <w:rFonts w:ascii="Times New Roman" w:hAnsi="Times New Roman" w:cs="Times New Roman"/>
+          <w:sz w:val="18"/>
+          <w:szCs w:val="18"/>
+          <w:lang w:val="en-US"/>
+        </w:rPr>
+        <w:t>were</w:t>
+      </w:r>
+      <w:r>
+        <w:rPr>
+          <w:rFonts w:ascii="Times New Roman" w:hAnsi="Times New Roman" w:cs="Times New Roman"/>
+          <w:sz w:val="18"/>
+          <w:szCs w:val="18"/>
+          <w:lang w:val="en-US"/>
+        </w:rPr>
+        <w:t xml:space="preserve"> ignored to avoid noise in the dataset.</w:t>
+      </w:r>
+      <w:r>
+        <w:rPr>
+          <w:rFonts w:ascii="Times New Roman" w:hAnsi="Times New Roman" w:cs="Times New Roman"/>
+          <w:sz w:val="18"/>
+          <w:szCs w:val="18"/>
+          <w:lang w:val="en-US"/>
+        </w:rPr>
+        <w:tab/>
+      </w:r>
+    </w:p>
+    <w:p>
+      <w:pPr>
+        <w:jc w:val="both"/>
+        <w:rPr>
+          <w:rFonts w:ascii="Times New Roman" w:hAnsi="Times New Roman" w:cs="Times New Roman"/>
+          <w:sz w:val="18"/>
+          <w:szCs w:val="18"/>
+          <w:lang w:val="en-US"/>
+        </w:rPr>
+      </w:pPr>
+    </w:p>
+    <w:p>
+      <w:pPr>
+        <w:jc w:val="both"/>
+        <w:rPr>
+          <w:rFonts w:ascii="Times New Roman" w:hAnsi="Times New Roman" w:cs="Times New Roman"/>
+          <w:sz w:val="18"/>
+          <w:szCs w:val="18"/>
+          <w:lang w:val="en-US"/>
+        </w:rPr>
+      </w:pPr>
+      <w:r>
+        <w:rPr>
+          <w:rFonts w:ascii="Times New Roman" w:hAnsi="Times New Roman" w:cs="Times New Roman"/>
+          <w:sz w:val="18"/>
+          <w:szCs w:val="18"/>
+          <w:lang w:val="en-US"/>
+        </w:rPr>
+        <w:t>B</w:t>
+      </w:r>
+      <w:r>
+        <w:rPr>
+          <w:rFonts w:ascii="Times New Roman" w:hAnsi="Times New Roman" w:cs="Times New Roman"/>
+          <w:sz w:val="18"/>
+          <w:szCs w:val="18"/>
+          <w:lang w:val="en-US"/>
+        </w:rPr>
+        <w:t xml:space="preserve">. </w:t>
+      </w:r>
+      <w:r>
+        <w:rPr>
+          <w:rFonts w:ascii="Times New Roman" w:hAnsi="Times New Roman" w:cs="Times New Roman"/>
+          <w:sz w:val="18"/>
+          <w:szCs w:val="18"/>
+          <w:lang w:val="en-US"/>
+        </w:rPr>
+        <w:t>Feature Selection Technique:</w:t>
+      </w:r>
+    </w:p>
+    <w:p>
+      <w:pPr>
+        <w:pStyle w:val="ListParagraph"/>
+        <w:numPr>
+          <w:ilvl w:val="0"/>
+          <w:numId w:val="3"/>
+        </w:numPr>
+        <w:jc w:val="both"/>
+        <w:rPr>
+          <w:rFonts w:ascii="Times New Roman" w:hAnsi="Times New Roman" w:cs="Times New Roman"/>
+          <w:sz w:val="18"/>
+          <w:szCs w:val="18"/>
+          <w:lang w:val="en-US"/>
+        </w:rPr>
+      </w:pPr>
+      <w:r>
+        <w:rPr>
+          <w:rFonts w:ascii="Times New Roman" w:hAnsi="Times New Roman" w:cs="Times New Roman"/>
+          <w:sz w:val="18"/>
+          <w:szCs w:val="18"/>
+          <w:lang w:val="en-US"/>
+        </w:rPr>
+        <w:t>Chi-square (χ2):</w:t>
+      </w:r>
+      <w:r>
+        <w:rPr>
+          <w:rFonts w:ascii="Times New Roman" w:hAnsi="Times New Roman" w:cs="Times New Roman"/>
+          <w:sz w:val="18"/>
+          <w:szCs w:val="18"/>
+          <w:lang w:val="en-US"/>
+        </w:rPr>
+        <w:t xml:space="preserve"> </w:t>
+      </w:r>
+      <w:r>
+        <w:rPr>
+          <w:rFonts w:ascii="Times New Roman" w:hAnsi="Times New Roman" w:cs="Times New Roman"/>
+          <w:sz w:val="18"/>
+          <w:szCs w:val="18"/>
+          <w:lang w:val="en-US"/>
+        </w:rPr>
+        <w:t>χ2 is a statistical method used to determine where there is a statistically significant relation between observed frequency and expected frequency of a particular event. If the difference between the observed and expected values are differ by a large value, then we can reject the null hypothesis and state that the variables are related. El-Gawady, A et al. (2022) [6]: have done the study on using χ2 to extract the top 30 genes. This was employed along with 2 other statistical methods (ANOVA, MI) on a group 8 gene subsets created by integrating 4 genes expression datasets (GSE33000, GSE44770, GSE44768, GSE44771) extracted from different regions of the brain. The average of these metrics was used to order the genes and select the top 30 genes. Classification done using these 30 genes yielded a maximum ACC of 97.5% and AUC of 97.2%.</w:t>
+      </w:r>
+    </w:p>
+    <w:p>
+      <w:pPr>
+        <w:pStyle w:val="ListParagraph"/>
+        <w:numPr>
+          <w:ilvl w:val="0"/>
+          <w:numId w:val="3"/>
+        </w:numPr>
+        <w:jc w:val="both"/>
+        <w:rPr>
+          <w:rFonts w:ascii="Times New Roman" w:hAnsi="Times New Roman" w:cs="Times New Roman"/>
+          <w:sz w:val="18"/>
+          <w:szCs w:val="18"/>
+          <w:lang w:val="en-US"/>
+        </w:rPr>
+      </w:pPr>
+      <w:r>
+        <w:rPr>
+          <w:rFonts w:ascii="Times New Roman" w:hAnsi="Times New Roman" w:cs="Times New Roman"/>
+          <w:sz w:val="18"/>
+          <w:szCs w:val="18"/>
+          <w:lang w:val="en-US"/>
+        </w:rPr>
+        <w:t>Analysis of Variance (ANOVA):</w:t>
+      </w:r>
+      <w:r>
+        <w:rPr>
+          <w:rFonts w:ascii="Times New Roman" w:hAnsi="Times New Roman" w:cs="Times New Roman"/>
+          <w:sz w:val="18"/>
+          <w:szCs w:val="18"/>
+          <w:lang w:val="en-US"/>
+        </w:rPr>
+        <w:t xml:space="preserve"> </w:t>
+      </w:r>
+      <w:r>
+        <w:rPr>
+          <w:rFonts w:ascii="Times New Roman" w:hAnsi="Times New Roman" w:cs="Times New Roman"/>
+          <w:sz w:val="18"/>
+          <w:szCs w:val="18"/>
+          <w:lang w:val="en-US"/>
+        </w:rPr>
+        <w:t>ANOVA is a statistical method used to test if two groups of variables related by checking if there is a statistical difference between the mean s of the groups.  This is a powerful tool which is now widely used in many fields including biology and psychology. It can be used with gene expression dataset to extracts genes having interested properties. El-Gawady, A et al. (2022) [6]: have done their research using ANOVA to extract the top 30 genes. This was employed along with 2 other statistical methods (χ2, MI) on a group 8 gene subsets created by integrating 4 genes expression datasets (GSE33000, GSE44770, GSE44768, GSE44771) extracted from different regions of the brain. The average of these metrics was used to order the genes and select the top 30 genes. Classification done using these 30 genes yielded a maximum ACC of 97.5% and AUC of 97.2%.</w:t>
+      </w:r>
+    </w:p>
+    <w:p>
+      <w:pPr>
+        <w:jc w:val="both"/>
+        <w:rPr>
+          <w:rFonts w:ascii="Times New Roman" w:hAnsi="Times New Roman" w:cs="Times New Roman"/>
+          <w:sz w:val="18"/>
+          <w:szCs w:val="18"/>
+          <w:lang w:val="en-US"/>
+        </w:rPr>
+      </w:pPr>
+    </w:p>
+    <w:p>
+      <w:pPr>
+        <w:jc w:val="both"/>
+        <w:rPr>
+          <w:rFonts w:ascii="Times New Roman" w:hAnsi="Times New Roman" w:cs="Times New Roman"/>
+          <w:sz w:val="18"/>
+          <w:szCs w:val="18"/>
+          <w:lang w:val="en-US"/>
+        </w:rPr>
+      </w:pPr>
+      <w:r>
+        <w:rPr>
+          <w:rFonts w:ascii="Times New Roman" w:hAnsi="Times New Roman" w:cs="Times New Roman"/>
+          <w:sz w:val="18"/>
+          <w:szCs w:val="18"/>
+          <w:lang w:val="en-US"/>
+        </w:rPr>
+        <w:t>C</w:t>
+      </w:r>
+      <w:r>
+        <w:rPr>
+          <w:rFonts w:ascii="Times New Roman" w:hAnsi="Times New Roman" w:cs="Times New Roman"/>
+          <w:sz w:val="18"/>
+          <w:szCs w:val="18"/>
+          <w:lang w:val="en-US"/>
+        </w:rPr>
+        <w:t xml:space="preserve">. </w:t>
+      </w:r>
+      <w:r>
+        <w:rPr>
+          <w:rFonts w:ascii="Times New Roman" w:hAnsi="Times New Roman" w:cs="Times New Roman"/>
+          <w:sz w:val="18"/>
+          <w:szCs w:val="18"/>
+          <w:lang w:val="en-US"/>
+        </w:rPr>
+        <w:t>Classification Technique:</w:t>
+      </w:r>
+    </w:p>
+    <w:p>
+      <w:pPr>
+        <w:pStyle w:val="ListParagraph"/>
+        <w:numPr>
+          <w:ilvl w:val="0"/>
+          <w:numId w:val="4"/>
+        </w:numPr>
+        <w:jc w:val="both"/>
+        <w:rPr>
+          <w:rFonts w:ascii="Times New Roman" w:hAnsi="Times New Roman" w:cs="Times New Roman"/>
+          <w:sz w:val="18"/>
+          <w:szCs w:val="18"/>
+          <w:lang w:val="en-US"/>
+        </w:rPr>
+      </w:pPr>
+      <w:r>
+        <w:rPr>
+          <w:rFonts w:ascii="Times New Roman" w:hAnsi="Times New Roman" w:cs="Times New Roman"/>
+          <w:sz w:val="18"/>
+          <w:szCs w:val="18"/>
+          <w:lang w:val="en-US"/>
+        </w:rPr>
+        <w:t>Support Vector Machine (SVM):</w:t>
+      </w:r>
+      <w:r>
+        <w:rPr>
+          <w:rFonts w:ascii="Times New Roman" w:hAnsi="Times New Roman" w:cs="Times New Roman"/>
+          <w:sz w:val="18"/>
+          <w:szCs w:val="18"/>
+          <w:lang w:val="en-US"/>
+        </w:rPr>
+        <w:t xml:space="preserve"> </w:t>
+      </w:r>
+      <w:r>
+        <w:rPr>
+          <w:rFonts w:ascii="Times New Roman" w:hAnsi="Times New Roman" w:cs="Times New Roman"/>
+          <w:sz w:val="18"/>
+          <w:szCs w:val="18"/>
+          <w:lang w:val="en-US"/>
+        </w:rPr>
+        <w:t>SVM is the most popular and widely used linear classifier technique. This involves classification based on supervised learning approach. Lee, T et al. (2020) [2]: The authors conducted the study on SVM along with various classification models like LR, L1 regularized LR (L1-LR), Deep Neural Network (DNN), RF. SVM was observed to be well paired with SAM feature selection algorithm. AUC of 0.874 was observed in the ANM1 dataset which was significantly higher when SVM was used with other feature extraction algorithms like VAE as authors found VAE lost critical information’s while reducing the dimensions. Kamal et al. (2021) [3]: This study also used SVM for classification for their multi-model diagnostic system and found it to outperform k-nearest and Xboost techniques. Accuracy of 82.4% with Precession of 81.8% was observed indicating the advantage of using it against a high dimensional dataset. El-Gawady, A et al. (2022) [6]: have conducted study by using SVM for classification of AD over the 30 genes extracted using the statistical methods (χ2, ANOVA, MI). SVM was used along with other classification methods like RF, LR, AdaBoost and SVM was found to outperform these techniques. Maximum ACC of 97.5% and AUC of 97.2% for the set having pairwise intersection of 4 datasets (GSE33000, GSE44770, GSE44768, GSE44771) was observed for the study.</w:t>
+      </w:r>
+    </w:p>
+    <w:p>
+      <w:pPr>
+        <w:jc w:val="both"/>
+        <w:rPr>
+          <w:rFonts w:ascii="Times New Roman" w:hAnsi="Times New Roman" w:cs="Times New Roman"/>
+          <w:sz w:val="18"/>
+          <w:szCs w:val="18"/>
+          <w:lang w:val="en-US"/>
+        </w:rPr>
+      </w:pPr>
+    </w:p>
+    <w:p>
+      <w:pPr>
+        <w:jc w:val="both"/>
+        <w:rPr>
+          <w:rFonts w:ascii="Times New Roman" w:hAnsi="Times New Roman" w:cs="Times New Roman"/>
+          <w:sz w:val="20"/>
+          <w:szCs w:val="20"/>
+          <w:lang w:val="en-US"/>
+        </w:rPr>
+      </w:pPr>
+    </w:p>
+    <w:p>
+      <w:pPr>
+        <w:jc w:val="both"/>
+        <w:rPr>
+          <w:rFonts w:ascii="Times New Roman" w:hAnsi="Times New Roman" w:cs="Times New Roman"/>
+          <w:sz w:val="20"/>
+          <w:szCs w:val="20"/>
+          <w:lang w:val="en-US"/>
+        </w:rPr>
+      </w:pPr>
+    </w:p>
+    <w:p>
+      <w:pPr>
+        <w:jc w:val="both"/>
+        <w:rPr>
+          <w:rFonts w:ascii="Times New Roman" w:hAnsi="Times New Roman" w:cs="Times New Roman"/>
+          <w:sz w:val="20"/>
+          <w:szCs w:val="20"/>
+          <w:lang w:val="en-US"/>
+        </w:rPr>
+      </w:pPr>
+    </w:p>
+    <w:p>
+      <w:pPr>
+        <w:jc w:val="both"/>
+        <w:rPr>
+          <w:rFonts w:ascii="Times New Roman" w:hAnsi="Times New Roman" w:cs="Times New Roman"/>
+          <w:sz w:val="20"/>
+          <w:szCs w:val="20"/>
+          <w:lang w:val="en-US"/>
+        </w:rPr>
+      </w:pPr>
+    </w:p>
+    <w:p>
+      <w:pPr>
+        <w:jc w:val="both"/>
+        <w:rPr>
+          <w:rFonts w:ascii="Times New Roman" w:hAnsi="Times New Roman" w:cs="Times New Roman"/>
+          <w:sz w:val="20"/>
+          <w:szCs w:val="20"/>
+          <w:lang w:val="en-US"/>
+        </w:rPr>
+      </w:pPr>
+    </w:p>
+    <w:p>
+      <w:pPr>
+        <w:jc w:val="both"/>
+        <w:rPr>
+          <w:rFonts w:ascii="Times New Roman" w:hAnsi="Times New Roman" w:cs="Times New Roman"/>
+          <w:sz w:val="18"/>
+          <w:szCs w:val="18"/>
+          <w:lang w:val="en-US"/>
+        </w:rPr>
+      </w:pPr>
+      <w:r>
+        <w:rPr>
+          <w:rFonts w:ascii="Times New Roman" w:hAnsi="Times New Roman" w:cs="Times New Roman"/>
+          <w:sz w:val="20"/>
+          <w:szCs w:val="20"/>
+          <w:lang w:val="en-US"/>
+        </w:rPr>
+        <w:lastRenderedPageBreak/>
+        <w:t>R</w:t>
+      </w:r>
+      <w:r>
+        <w:rPr>
+          <w:rFonts w:ascii="Times New Roman" w:hAnsi="Times New Roman" w:cs="Times New Roman"/>
+          <w:sz w:val="18"/>
+          <w:szCs w:val="18"/>
+          <w:lang w:val="en-US"/>
+        </w:rPr>
+        <w:t xml:space="preserve">ESULTS </w:t>
+      </w:r>
+      <w:r>
+        <w:rPr>
+          <w:rFonts w:ascii="Times New Roman" w:hAnsi="Times New Roman" w:cs="Times New Roman"/>
+          <w:sz w:val="20"/>
+          <w:szCs w:val="20"/>
+          <w:lang w:val="en-US"/>
+        </w:rPr>
+        <w:t>A</w:t>
+      </w:r>
+      <w:r>
+        <w:rPr>
+          <w:rFonts w:ascii="Times New Roman" w:hAnsi="Times New Roman" w:cs="Times New Roman"/>
+          <w:sz w:val="18"/>
+          <w:szCs w:val="18"/>
+          <w:lang w:val="en-US"/>
+        </w:rPr>
+        <w:t xml:space="preserve">ND </w:t>
+      </w:r>
+      <w:r>
+        <w:rPr>
+          <w:rFonts w:ascii="Times New Roman" w:hAnsi="Times New Roman" w:cs="Times New Roman"/>
+          <w:sz w:val="20"/>
+          <w:szCs w:val="20"/>
+          <w:lang w:val="en-US"/>
+        </w:rPr>
+        <w:t>D</w:t>
+      </w:r>
+      <w:r>
+        <w:rPr>
+          <w:rFonts w:ascii="Times New Roman" w:hAnsi="Times New Roman" w:cs="Times New Roman"/>
+          <w:sz w:val="18"/>
+          <w:szCs w:val="18"/>
+          <w:lang w:val="en-US"/>
+        </w:rPr>
+        <w:t>ISCUSSION:</w:t>
+      </w:r>
+    </w:p>
+    <w:p>
+      <w:pPr>
+        <w:jc w:val="both"/>
+        <w:rPr>
+          <w:rFonts w:ascii="Times New Roman" w:hAnsi="Times New Roman" w:cs="Times New Roman"/>
+          <w:sz w:val="18"/>
+          <w:szCs w:val="18"/>
+          <w:lang w:val="en-US"/>
+        </w:rPr>
+      </w:pPr>
+    </w:p>
+    <w:tbl>
+      <w:tblPr>
+        <w:tblStyle w:val="TableGrid"/>
+        <w:tblW w:w="9311" w:type="dxa"/>
+        <w:tblLook w:val="04A0" w:firstRow="1" w:lastRow="0" w:firstColumn="1" w:lastColumn="0" w:noHBand="0" w:noVBand="1"/>
+      </w:tblPr>
+      <w:tblGrid>
+        <w:gridCol w:w="2327"/>
+        <w:gridCol w:w="2327"/>
+        <w:gridCol w:w="2327"/>
+        <w:gridCol w:w="2330"/>
+      </w:tblGrid>
+      <w:tr>
+        <w:trPr>
+          <w:trHeight w:val="326"/>
+        </w:trPr>
+        <w:tc>
+          <w:tcPr>
+            <w:tcW w:w="2327" w:type="dxa"/>
+            <w:vAlign w:val="center"/>
+            <w:hideMark/>
+          </w:tcPr>
+          <w:p>
+            <w:pPr>
+              <w:jc w:val="center"/>
+              <w:rPr>
+                <w:rFonts w:ascii="Times New Roman" w:hAnsi="Times New Roman" w:cs="Times New Roman"/>
+                <w:sz w:val="16"/>
+                <w:szCs w:val="16"/>
+              </w:rPr>
+            </w:pPr>
+            <w:r>
+              <w:rPr>
+                <w:rFonts w:ascii="Times New Roman" w:hAnsi="Times New Roman" w:cs="Times New Roman"/>
+                <w:b/>
+                <w:bCs/>
+                <w:sz w:val="16"/>
+                <w:szCs w:val="16"/>
+                <w:lang w:val="en-US"/>
+              </w:rPr>
+              <w:t>Feature Extraction</w:t>
+            </w:r>
+          </w:p>
+        </w:tc>
+        <w:tc>
+          <w:tcPr>
+            <w:tcW w:w="2327" w:type="dxa"/>
+            <w:vAlign w:val="center"/>
+            <w:hideMark/>
+          </w:tcPr>
+          <w:p>
+            <w:pPr>
+              <w:jc w:val="center"/>
+              <w:rPr>
+                <w:rFonts w:ascii="Times New Roman" w:hAnsi="Times New Roman" w:cs="Times New Roman"/>
+                <w:sz w:val="16"/>
+                <w:szCs w:val="16"/>
+              </w:rPr>
+            </w:pPr>
+            <w:r>
+              <w:rPr>
+                <w:rFonts w:ascii="Times New Roman" w:hAnsi="Times New Roman" w:cs="Times New Roman"/>
+                <w:b/>
+                <w:bCs/>
+                <w:sz w:val="16"/>
+                <w:szCs w:val="16"/>
+                <w:lang w:val="en-US"/>
+              </w:rPr>
+              <w:t>Classification</w:t>
+            </w:r>
+          </w:p>
+        </w:tc>
+        <w:tc>
+          <w:tcPr>
+            <w:tcW w:w="2327" w:type="dxa"/>
+            <w:vAlign w:val="center"/>
+            <w:hideMark/>
+          </w:tcPr>
+          <w:p>
+            <w:pPr>
+              <w:jc w:val="center"/>
+              <w:rPr>
+                <w:rFonts w:ascii="Times New Roman" w:hAnsi="Times New Roman" w:cs="Times New Roman"/>
+                <w:sz w:val="16"/>
+                <w:szCs w:val="16"/>
+              </w:rPr>
+            </w:pPr>
+            <w:r>
+              <w:rPr>
+                <w:rFonts w:ascii="Times New Roman" w:hAnsi="Times New Roman" w:cs="Times New Roman"/>
+                <w:b/>
+                <w:bCs/>
+                <w:sz w:val="16"/>
+                <w:szCs w:val="16"/>
+                <w:lang w:val="en-US"/>
+              </w:rPr>
+              <w:t>Accuracy (Training Set)</w:t>
+            </w:r>
+          </w:p>
+        </w:tc>
+        <w:tc>
+          <w:tcPr>
+            <w:tcW w:w="2329" w:type="dxa"/>
+            <w:vAlign w:val="center"/>
+            <w:hideMark/>
+          </w:tcPr>
+          <w:p>
+            <w:pPr>
+              <w:jc w:val="center"/>
+              <w:rPr>
+                <w:rFonts w:ascii="Times New Roman" w:hAnsi="Times New Roman" w:cs="Times New Roman"/>
+                <w:sz w:val="16"/>
+                <w:szCs w:val="16"/>
+              </w:rPr>
+            </w:pPr>
+            <w:r>
+              <w:rPr>
+                <w:rFonts w:ascii="Times New Roman" w:hAnsi="Times New Roman" w:cs="Times New Roman"/>
+                <w:b/>
+                <w:bCs/>
+                <w:sz w:val="16"/>
+                <w:szCs w:val="16"/>
+                <w:lang w:val="en-US"/>
+              </w:rPr>
+              <w:t>Accuracy (Testing Set)</w:t>
+            </w:r>
+          </w:p>
+        </w:tc>
+      </w:tr>
+      <w:tr>
+        <w:trPr>
+          <w:trHeight w:val="326"/>
+        </w:trPr>
+        <w:tc>
+          <w:tcPr>
+            <w:tcW w:w="2327" w:type="dxa"/>
+            <w:vAlign w:val="center"/>
+            <w:hideMark/>
+          </w:tcPr>
+          <w:p>
+            <w:pPr>
+              <w:jc w:val="center"/>
+              <w:rPr>
+                <w:rFonts w:ascii="Times New Roman" w:hAnsi="Times New Roman" w:cs="Times New Roman"/>
+                <w:sz w:val="16"/>
+                <w:szCs w:val="16"/>
+              </w:rPr>
+            </w:pPr>
+            <w:r>
+              <w:rPr>
+                <w:rFonts w:ascii="Times New Roman" w:hAnsi="Times New Roman" w:cs="Times New Roman"/>
+                <w:sz w:val="16"/>
+                <w:szCs w:val="16"/>
+                <w:lang w:val="en-US"/>
+              </w:rPr>
+              <w:t>Chi Square</w:t>
+            </w:r>
+          </w:p>
+        </w:tc>
+        <w:tc>
+          <w:tcPr>
+            <w:tcW w:w="2327" w:type="dxa"/>
+            <w:vAlign w:val="center"/>
+            <w:hideMark/>
+          </w:tcPr>
+          <w:p>
+            <w:pPr>
+              <w:jc w:val="center"/>
+              <w:rPr>
+                <w:rFonts w:ascii="Times New Roman" w:hAnsi="Times New Roman" w:cs="Times New Roman"/>
+                <w:sz w:val="16"/>
+                <w:szCs w:val="16"/>
+              </w:rPr>
+            </w:pPr>
+            <w:r>
+              <w:rPr>
+                <w:rFonts w:ascii="Times New Roman" w:hAnsi="Times New Roman" w:cs="Times New Roman"/>
+                <w:sz w:val="16"/>
+                <w:szCs w:val="16"/>
+                <w:lang w:val="en-US"/>
+              </w:rPr>
+              <w:t>SVM Linear Kernel</w:t>
+            </w:r>
+          </w:p>
+        </w:tc>
+        <w:tc>
+          <w:tcPr>
+            <w:tcW w:w="2327" w:type="dxa"/>
+            <w:vAlign w:val="center"/>
+            <w:hideMark/>
+          </w:tcPr>
+          <w:p>
+            <w:pPr>
+              <w:jc w:val="center"/>
+              <w:rPr>
+                <w:rFonts w:ascii="Times New Roman" w:hAnsi="Times New Roman" w:cs="Times New Roman"/>
+                <w:sz w:val="16"/>
+                <w:szCs w:val="16"/>
+              </w:rPr>
+            </w:pPr>
+            <w:r>
+              <w:rPr>
+                <w:rFonts w:ascii="Times New Roman" w:hAnsi="Times New Roman" w:cs="Times New Roman"/>
+                <w:sz w:val="16"/>
+                <w:szCs w:val="16"/>
+                <w:lang w:val="en-US"/>
+              </w:rPr>
+              <w:t>99.67%</w:t>
+            </w:r>
+          </w:p>
+        </w:tc>
+        <w:tc>
+          <w:tcPr>
+            <w:tcW w:w="2329" w:type="dxa"/>
+            <w:vAlign w:val="center"/>
+            <w:hideMark/>
+          </w:tcPr>
+          <w:p>
+            <w:pPr>
+              <w:jc w:val="center"/>
+              <w:rPr>
+                <w:rFonts w:ascii="Times New Roman" w:hAnsi="Times New Roman" w:cs="Times New Roman"/>
+                <w:sz w:val="16"/>
+                <w:szCs w:val="16"/>
+              </w:rPr>
+            </w:pPr>
+            <w:r>
+              <w:rPr>
+                <w:rFonts w:ascii="Times New Roman" w:hAnsi="Times New Roman" w:cs="Times New Roman"/>
+                <w:sz w:val="16"/>
+                <w:szCs w:val="16"/>
+                <w:lang w:val="en-US"/>
+              </w:rPr>
+              <w:t>77%</w:t>
+            </w:r>
+          </w:p>
+        </w:tc>
+      </w:tr>
+      <w:tr>
+        <w:trPr>
+          <w:trHeight w:val="326"/>
+        </w:trPr>
+        <w:tc>
+          <w:tcPr>
+            <w:tcW w:w="2327" w:type="dxa"/>
+            <w:vAlign w:val="center"/>
+            <w:hideMark/>
+          </w:tcPr>
+          <w:p>
+            <w:pPr>
+              <w:jc w:val="center"/>
+              <w:rPr>
+                <w:rFonts w:ascii="Times New Roman" w:hAnsi="Times New Roman" w:cs="Times New Roman"/>
+                <w:sz w:val="16"/>
+                <w:szCs w:val="16"/>
+              </w:rPr>
+            </w:pPr>
+            <w:r>
+              <w:rPr>
+                <w:rFonts w:ascii="Times New Roman" w:hAnsi="Times New Roman" w:cs="Times New Roman"/>
+                <w:sz w:val="16"/>
+                <w:szCs w:val="16"/>
+                <w:lang w:val="en-US"/>
+              </w:rPr>
+              <w:t>Chi Square</w:t>
+            </w:r>
+          </w:p>
+        </w:tc>
+        <w:tc>
+          <w:tcPr>
+            <w:tcW w:w="2327" w:type="dxa"/>
+            <w:vAlign w:val="center"/>
+            <w:hideMark/>
+          </w:tcPr>
+          <w:p>
+            <w:pPr>
+              <w:jc w:val="center"/>
+              <w:rPr>
+                <w:rFonts w:ascii="Times New Roman" w:hAnsi="Times New Roman" w:cs="Times New Roman"/>
+                <w:sz w:val="16"/>
+                <w:szCs w:val="16"/>
+              </w:rPr>
+            </w:pPr>
+            <w:r>
+              <w:rPr>
+                <w:rFonts w:ascii="Times New Roman" w:hAnsi="Times New Roman" w:cs="Times New Roman"/>
+                <w:sz w:val="16"/>
+                <w:szCs w:val="16"/>
+                <w:lang w:val="en-US"/>
+              </w:rPr>
+              <w:t>SVM Gaussian Kernel</w:t>
+            </w:r>
+          </w:p>
+        </w:tc>
+        <w:tc>
+          <w:tcPr>
+            <w:tcW w:w="2327" w:type="dxa"/>
+            <w:vAlign w:val="center"/>
+            <w:hideMark/>
+          </w:tcPr>
+          <w:p>
+            <w:pPr>
+              <w:jc w:val="center"/>
+              <w:rPr>
+                <w:rFonts w:ascii="Times New Roman" w:hAnsi="Times New Roman" w:cs="Times New Roman"/>
+                <w:sz w:val="16"/>
+                <w:szCs w:val="16"/>
+              </w:rPr>
+            </w:pPr>
+            <w:r>
+              <w:rPr>
+                <w:rFonts w:ascii="Times New Roman" w:hAnsi="Times New Roman" w:cs="Times New Roman"/>
+                <w:sz w:val="16"/>
+                <w:szCs w:val="16"/>
+                <w:lang w:val="en-US"/>
+              </w:rPr>
+              <w:t>98.85</w:t>
+            </w:r>
+          </w:p>
+        </w:tc>
+        <w:tc>
+          <w:tcPr>
+            <w:tcW w:w="2329" w:type="dxa"/>
+            <w:vAlign w:val="center"/>
+            <w:hideMark/>
+          </w:tcPr>
+          <w:p>
+            <w:pPr>
+              <w:jc w:val="center"/>
+              <w:rPr>
+                <w:rFonts w:ascii="Times New Roman" w:hAnsi="Times New Roman" w:cs="Times New Roman"/>
+                <w:sz w:val="16"/>
+                <w:szCs w:val="16"/>
+              </w:rPr>
+            </w:pPr>
+            <w:r>
+              <w:rPr>
+                <w:rFonts w:ascii="Times New Roman" w:hAnsi="Times New Roman" w:cs="Times New Roman"/>
+                <w:sz w:val="16"/>
+                <w:szCs w:val="16"/>
+                <w:lang w:val="en-US"/>
+              </w:rPr>
+              <w:t>84%</w:t>
+            </w:r>
+          </w:p>
+        </w:tc>
+      </w:tr>
+      <w:tr>
+        <w:trPr>
+          <w:trHeight w:val="326"/>
+        </w:trPr>
+        <w:tc>
+          <w:tcPr>
+            <w:tcW w:w="2327" w:type="dxa"/>
+            <w:vAlign w:val="center"/>
+            <w:hideMark/>
+          </w:tcPr>
+          <w:p>
+            <w:pPr>
+              <w:jc w:val="center"/>
+              <w:rPr>
+                <w:rFonts w:ascii="Times New Roman" w:hAnsi="Times New Roman" w:cs="Times New Roman"/>
+                <w:sz w:val="16"/>
+                <w:szCs w:val="16"/>
+              </w:rPr>
+            </w:pPr>
+            <w:r>
+              <w:rPr>
+                <w:rFonts w:ascii="Times New Roman" w:hAnsi="Times New Roman" w:cs="Times New Roman"/>
+                <w:sz w:val="16"/>
+                <w:szCs w:val="16"/>
+                <w:lang w:val="en-US"/>
+              </w:rPr>
+              <w:t>Chi Square</w:t>
+            </w:r>
+          </w:p>
+        </w:tc>
+        <w:tc>
+          <w:tcPr>
+            <w:tcW w:w="2327" w:type="dxa"/>
+            <w:vAlign w:val="center"/>
+            <w:hideMark/>
+          </w:tcPr>
+          <w:p>
+            <w:pPr>
+              <w:jc w:val="center"/>
+              <w:rPr>
+                <w:rFonts w:ascii="Times New Roman" w:hAnsi="Times New Roman" w:cs="Times New Roman"/>
+                <w:sz w:val="16"/>
+                <w:szCs w:val="16"/>
+              </w:rPr>
+            </w:pPr>
+            <w:r>
+              <w:rPr>
+                <w:rFonts w:ascii="Times New Roman" w:hAnsi="Times New Roman" w:cs="Times New Roman"/>
+                <w:sz w:val="16"/>
+                <w:szCs w:val="16"/>
+                <w:lang w:val="en-US"/>
+              </w:rPr>
+              <w:t>DNN (64, 128, 128, 2)</w:t>
+            </w:r>
+          </w:p>
+        </w:tc>
+        <w:tc>
+          <w:tcPr>
+            <w:tcW w:w="2327" w:type="dxa"/>
+            <w:vAlign w:val="center"/>
+            <w:hideMark/>
+          </w:tcPr>
+          <w:p>
+            <w:pPr>
+              <w:jc w:val="center"/>
+              <w:rPr>
+                <w:rFonts w:ascii="Times New Roman" w:hAnsi="Times New Roman" w:cs="Times New Roman"/>
+                <w:sz w:val="16"/>
+                <w:szCs w:val="16"/>
+              </w:rPr>
+            </w:pPr>
+            <w:r>
+              <w:rPr>
+                <w:rFonts w:ascii="Times New Roman" w:hAnsi="Times New Roman" w:cs="Times New Roman"/>
+                <w:sz w:val="16"/>
+                <w:szCs w:val="16"/>
+                <w:lang w:val="en-US"/>
+              </w:rPr>
+              <w:t>97.13%</w:t>
+            </w:r>
+          </w:p>
+        </w:tc>
+        <w:tc>
+          <w:tcPr>
+            <w:tcW w:w="2329" w:type="dxa"/>
+            <w:vAlign w:val="center"/>
+            <w:hideMark/>
+          </w:tcPr>
+          <w:p>
+            <w:pPr>
+              <w:jc w:val="center"/>
+              <w:rPr>
+                <w:rFonts w:ascii="Times New Roman" w:hAnsi="Times New Roman" w:cs="Times New Roman"/>
+                <w:sz w:val="16"/>
+                <w:szCs w:val="16"/>
+              </w:rPr>
+            </w:pPr>
+            <w:r>
+              <w:rPr>
+                <w:rFonts w:ascii="Times New Roman" w:hAnsi="Times New Roman" w:cs="Times New Roman"/>
+                <w:sz w:val="16"/>
+                <w:szCs w:val="16"/>
+                <w:lang w:val="en-US"/>
+              </w:rPr>
+              <w:t>77.33%</w:t>
+            </w:r>
+          </w:p>
+        </w:tc>
+      </w:tr>
+      <w:tr>
+        <w:trPr>
+          <w:trHeight w:val="326"/>
+        </w:trPr>
+        <w:tc>
+          <w:tcPr>
+            <w:tcW w:w="2327" w:type="dxa"/>
+            <w:tcBorders>
+              <w:bottom w:val="single" w:sz="4" w:space="0" w:color="auto"/>
+            </w:tcBorders>
+            <w:vAlign w:val="center"/>
+            <w:hideMark/>
+          </w:tcPr>
+          <w:p>
+            <w:pPr>
+              <w:jc w:val="center"/>
+              <w:rPr>
+                <w:rFonts w:ascii="Times New Roman" w:hAnsi="Times New Roman" w:cs="Times New Roman"/>
+                <w:sz w:val="16"/>
+                <w:szCs w:val="16"/>
+              </w:rPr>
+            </w:pPr>
+            <w:r>
+              <w:rPr>
+                <w:rFonts w:ascii="Times New Roman" w:hAnsi="Times New Roman" w:cs="Times New Roman"/>
+                <w:sz w:val="16"/>
+                <w:szCs w:val="16"/>
+                <w:lang w:val="en-US"/>
+              </w:rPr>
+              <w:t>Chi Square</w:t>
+            </w:r>
+          </w:p>
+        </w:tc>
+        <w:tc>
+          <w:tcPr>
+            <w:tcW w:w="2327" w:type="dxa"/>
+            <w:tcBorders>
+              <w:bottom w:val="single" w:sz="4" w:space="0" w:color="auto"/>
+            </w:tcBorders>
+            <w:vAlign w:val="center"/>
+            <w:hideMark/>
+          </w:tcPr>
+          <w:p>
+            <w:pPr>
+              <w:jc w:val="center"/>
+              <w:rPr>
+                <w:rFonts w:ascii="Times New Roman" w:hAnsi="Times New Roman" w:cs="Times New Roman"/>
+                <w:sz w:val="16"/>
+                <w:szCs w:val="16"/>
+              </w:rPr>
+            </w:pPr>
+            <w:r>
+              <w:rPr>
+                <w:rFonts w:ascii="Times New Roman" w:hAnsi="Times New Roman" w:cs="Times New Roman"/>
+                <w:sz w:val="16"/>
+                <w:szCs w:val="16"/>
+                <w:lang w:val="en-US"/>
+              </w:rPr>
+              <w:t>DNN (6, 4, 4, 2)</w:t>
+            </w:r>
+          </w:p>
+        </w:tc>
+        <w:tc>
+          <w:tcPr>
+            <w:tcW w:w="2327" w:type="dxa"/>
+            <w:tcBorders>
+              <w:bottom w:val="single" w:sz="4" w:space="0" w:color="auto"/>
+            </w:tcBorders>
+            <w:vAlign w:val="center"/>
+            <w:hideMark/>
+          </w:tcPr>
+          <w:p>
+            <w:pPr>
+              <w:jc w:val="center"/>
+              <w:rPr>
+                <w:rFonts w:ascii="Times New Roman" w:hAnsi="Times New Roman" w:cs="Times New Roman"/>
+                <w:sz w:val="16"/>
+                <w:szCs w:val="16"/>
+              </w:rPr>
+            </w:pPr>
+            <w:r>
+              <w:rPr>
+                <w:rFonts w:ascii="Times New Roman" w:hAnsi="Times New Roman" w:cs="Times New Roman"/>
+                <w:sz w:val="16"/>
+                <w:szCs w:val="16"/>
+                <w:lang w:val="en-US"/>
+              </w:rPr>
+              <w:t>93.68%</w:t>
+            </w:r>
+          </w:p>
+        </w:tc>
+        <w:tc>
+          <w:tcPr>
+            <w:tcW w:w="2329" w:type="dxa"/>
+            <w:tcBorders>
+              <w:bottom w:val="single" w:sz="4" w:space="0" w:color="auto"/>
+            </w:tcBorders>
+            <w:vAlign w:val="center"/>
+            <w:hideMark/>
+          </w:tcPr>
+          <w:p>
+            <w:pPr>
+              <w:jc w:val="center"/>
+              <w:rPr>
+                <w:rFonts w:ascii="Times New Roman" w:hAnsi="Times New Roman" w:cs="Times New Roman"/>
+                <w:sz w:val="16"/>
+                <w:szCs w:val="16"/>
+              </w:rPr>
+            </w:pPr>
+            <w:r>
+              <w:rPr>
+                <w:rFonts w:ascii="Times New Roman" w:hAnsi="Times New Roman" w:cs="Times New Roman"/>
+                <w:sz w:val="16"/>
+                <w:szCs w:val="16"/>
+                <w:lang w:val="en-US"/>
+              </w:rPr>
+              <w:t>89.33%</w:t>
+            </w:r>
+          </w:p>
+        </w:tc>
+      </w:tr>
+      <w:tr>
+        <w:trPr>
+          <w:trHeight w:val="326"/>
+        </w:trPr>
+        <w:tc>
+          <w:tcPr>
+            <w:tcW w:w="9311" w:type="dxa"/>
+            <w:gridSpan w:val="4"/>
+            <w:tcBorders>
+              <w:left w:val="nil"/>
+              <w:bottom w:val="nil"/>
+              <w:right w:val="nil"/>
+            </w:tcBorders>
+            <w:vAlign w:val="center"/>
+          </w:tcPr>
+          <w:p>
+            <w:pPr>
+              <w:jc w:val="center"/>
+              <w:rPr>
+                <w:rFonts w:ascii="Times New Roman" w:hAnsi="Times New Roman" w:cs="Times New Roman"/>
+                <w:sz w:val="16"/>
+                <w:szCs w:val="16"/>
+                <w:lang w:val="en-US"/>
+              </w:rPr>
+            </w:pPr>
+            <w:r>
+              <w:rPr>
+                <w:rFonts w:ascii="Times New Roman" w:hAnsi="Times New Roman" w:cs="Times New Roman"/>
+                <w:b/>
+                <w:bCs/>
+                <w:sz w:val="16"/>
+                <w:szCs w:val="16"/>
+                <w:lang w:val="en-US"/>
+              </w:rPr>
+              <w:t>Table 2:</w:t>
+            </w:r>
+            <w:r>
+              <w:rPr>
+                <w:rFonts w:ascii="Times New Roman" w:hAnsi="Times New Roman" w:cs="Times New Roman"/>
+                <w:b/>
+                <w:bCs/>
+                <w:sz w:val="16"/>
+                <w:szCs w:val="16"/>
+                <w:lang w:val="en-US"/>
+              </w:rPr>
+              <w:t xml:space="preserve"> </w:t>
+            </w:r>
+            <w:r>
+              <w:rPr>
+                <w:rFonts w:ascii="Times New Roman" w:hAnsi="Times New Roman" w:cs="Times New Roman"/>
+                <w:sz w:val="16"/>
+                <w:szCs w:val="16"/>
+                <w:lang w:val="en-US"/>
+              </w:rPr>
+              <w:t>Performance evaluation of the proposed method</w:t>
+            </w:r>
+          </w:p>
+        </w:tc>
+      </w:tr>
+    </w:tbl>
+    <w:p>
+      <w:pPr>
+        <w:jc w:val="both"/>
+        <w:rPr>
+          <w:rFonts w:ascii="Times New Roman" w:hAnsi="Times New Roman" w:cs="Times New Roman"/>
+          <w:sz w:val="18"/>
+          <w:szCs w:val="18"/>
+          <w:lang w:val="en-US"/>
+        </w:rPr>
+      </w:pPr>
+    </w:p>
+    <w:p>
+      <w:pPr>
+        <w:jc w:val="both"/>
+        <w:rPr>
+          <w:rFonts w:ascii="Times New Roman" w:hAnsi="Times New Roman" w:cs="Times New Roman"/>
+          <w:sz w:val="18"/>
+          <w:szCs w:val="18"/>
+          <w:lang w:val="en-US"/>
+        </w:rPr>
+      </w:pPr>
+    </w:p>
+    <w:p>
+      <w:pPr>
+        <w:jc w:val="both"/>
+        <w:rPr>
+          <w:rFonts w:ascii="Times New Roman" w:hAnsi="Times New Roman" w:cs="Times New Roman"/>
+          <w:sz w:val="18"/>
+          <w:szCs w:val="18"/>
+          <w:lang w:val="en-US"/>
+        </w:rPr>
+      </w:pPr>
+    </w:p>
+    <w:tbl>
+      <w:tblPr>
+        <w:tblStyle w:val="TableGrid"/>
+        <w:tblW w:w="9252" w:type="dxa"/>
+        <w:tblBorders>
+          <w:top w:val="none" w:sz="0" w:space="0" w:color="auto"/>
+          <w:left w:val="none" w:sz="0" w:space="0" w:color="auto"/>
+          <w:bottom w:val="none" w:sz="0" w:space="0" w:color="auto"/>
+          <w:right w:val="none" w:sz="0" w:space="0" w:color="auto"/>
+          <w:insideH w:val="none" w:sz="0" w:space="0" w:color="auto"/>
+          <w:insideV w:val="none" w:sz="0" w:space="0" w:color="auto"/>
+        </w:tblBorders>
+        <w:tblLook w:val="04A0" w:firstRow="1" w:lastRow="0" w:firstColumn="1" w:lastColumn="0" w:noHBand="0" w:noVBand="1"/>
+      </w:tblPr>
+      <w:tblGrid>
+        <w:gridCol w:w="4626"/>
+        <w:gridCol w:w="4626"/>
+      </w:tblGrid>
+      <w:tr>
+        <w:trPr>
+          <w:trHeight w:val="3581"/>
+        </w:trPr>
+        <w:tc>
+          <w:tcPr>
+            <w:tcW w:w="4626" w:type="dxa"/>
+          </w:tcPr>
+          <w:p>
+            <w:pPr>
+              <w:jc w:val="both"/>
+              <w:rPr>
+                <w:rFonts w:ascii="Times New Roman" w:hAnsi="Times New Roman" w:cs="Times New Roman"/>
+                <w:sz w:val="18"/>
+                <w:szCs w:val="18"/>
+                <w:lang w:val="en-US"/>
+              </w:rPr>
+            </w:pPr>
+            <w:r>
+              <w:rPr>
+                <w:rFonts w:ascii="Times New Roman" w:hAnsi="Times New Roman" w:cs="Times New Roman"/>
+                <w:noProof/>
+                <w:sz w:val="18"/>
+                <w:szCs w:val="18"/>
+                <w:lang w:val="en-US"/>
+              </w:rPr>
+              <w:drawing>
+                <wp:inline distT="0" distB="0" distL="0" distR="0" wp14:anchorId="6DC51BFA" wp14:editId="21AE4B49">
+                  <wp:extent cx="2794000" cy="2207260"/>
+                  <wp:effectExtent l="0" t="0" r="0" b="2540"/>
+                  <wp:docPr id="1" name="Picture 1"/>
+                  <wp:cNvGraphicFramePr>
+                    <a:graphicFrameLocks xmlns:a="http://schemas.openxmlformats.org/drawingml/2006/main" noChangeAspect="1"/>
+                  </wp:cNvGraphicFramePr>
+                  <a:graphic xmlns:a="http://schemas.openxmlformats.org/drawingml/2006/main">
+                    <a:graphicData uri="http://schemas.openxmlformats.org/drawingml/2006/picture">
+                      <pic:pic xmlns:pic="http://schemas.openxmlformats.org/drawingml/2006/picture">
+                        <pic:nvPicPr>
+                          <pic:cNvPr id="1" name=""/>
+                          <pic:cNvPicPr/>
+                        </pic:nvPicPr>
+                        <pic:blipFill>
+                          <a:blip r:embed="rId5"/>
+                          <a:stretch>
+                            <a:fillRect/>
+                          </a:stretch>
+                        </pic:blipFill>
+                        <pic:spPr>
+                          <a:xfrm>
+                            <a:off x="0" y="0"/>
+                            <a:ext cx="2795118" cy="2208143"/>
+                          </a:xfrm>
+                          <a:prstGeom prst="rect">
+                            <a:avLst/>
+                          </a:prstGeom>
+                        </pic:spPr>
+                      </pic:pic>
+                    </a:graphicData>
+                  </a:graphic>
+                </wp:inline>
+              </w:drawing>
+            </w:r>
+          </w:p>
+        </w:tc>
+        <w:tc>
+          <w:tcPr>
+            <w:tcW w:w="4626" w:type="dxa"/>
+          </w:tcPr>
+          <w:p>
+            <w:pPr>
+              <w:jc w:val="both"/>
+              <w:rPr>
+                <w:rFonts w:ascii="Times New Roman" w:hAnsi="Times New Roman" w:cs="Times New Roman"/>
+                <w:sz w:val="18"/>
+                <w:szCs w:val="18"/>
+                <w:lang w:val="en-US"/>
+              </w:rPr>
+            </w:pPr>
+            <w:r>
+              <w:rPr>
+                <w:rFonts w:ascii="Times New Roman" w:hAnsi="Times New Roman" w:cs="Times New Roman"/>
+                <w:noProof/>
+                <w:sz w:val="18"/>
+                <w:szCs w:val="18"/>
+                <w:lang w:val="en-US"/>
+              </w:rPr>
+              <w:drawing>
+                <wp:inline distT="0" distB="0" distL="0" distR="0" wp14:anchorId="7E59B66B" wp14:editId="79A1E549">
+                  <wp:extent cx="2751410" cy="2207895"/>
+                  <wp:effectExtent l="0" t="0" r="5080" b="1905"/>
+                  <wp:docPr id="2" name="Picture 2"/>
+                  <wp:cNvGraphicFramePr>
+                    <a:graphicFrameLocks xmlns:a="http://schemas.openxmlformats.org/drawingml/2006/main" noChangeAspect="1"/>
+                  </wp:cNvGraphicFramePr>
+                  <a:graphic xmlns:a="http://schemas.openxmlformats.org/drawingml/2006/main">
+                    <a:graphicData uri="http://schemas.openxmlformats.org/drawingml/2006/picture">
+                      <pic:pic xmlns:pic="http://schemas.openxmlformats.org/drawingml/2006/picture">
+                        <pic:nvPicPr>
+                          <pic:cNvPr id="1" name=""/>
+                          <pic:cNvPicPr/>
+                        </pic:nvPicPr>
+                        <pic:blipFill>
+                          <a:blip r:embed="rId6"/>
+                          <a:stretch>
+                            <a:fillRect/>
+                          </a:stretch>
+                        </pic:blipFill>
+                        <pic:spPr>
+                          <a:xfrm>
+                            <a:off x="0" y="0"/>
+                            <a:ext cx="2820715" cy="2263509"/>
+                          </a:xfrm>
+                          <a:prstGeom prst="rect">
+                            <a:avLst/>
+                          </a:prstGeom>
+                        </pic:spPr>
+                      </pic:pic>
+                    </a:graphicData>
+                  </a:graphic>
+                </wp:inline>
+              </w:drawing>
+            </w:r>
+          </w:p>
+        </w:tc>
+      </w:tr>
+      <w:tr>
+        <w:trPr>
+          <w:trHeight w:val="219"/>
+        </w:trPr>
+        <w:tc>
+          <w:tcPr>
+            <w:tcW w:w="9252" w:type="dxa"/>
+            <w:gridSpan w:val="2"/>
+          </w:tcPr>
+          <w:p>
+            <w:pPr>
+              <w:jc w:val="center"/>
+              <w:rPr>
+                <w:rFonts w:ascii="Times New Roman" w:hAnsi="Times New Roman" w:cs="Times New Roman"/>
+                <w:sz w:val="16"/>
+                <w:szCs w:val="16"/>
+                <w:lang w:val="en-US"/>
+              </w:rPr>
+            </w:pPr>
+            <w:r>
+              <w:rPr>
+                <w:rFonts w:ascii="Times New Roman" w:hAnsi="Times New Roman" w:cs="Times New Roman"/>
+                <w:b/>
+                <w:bCs/>
+                <w:sz w:val="16"/>
+                <w:szCs w:val="16"/>
+                <w:lang w:val="en-US"/>
+              </w:rPr>
+              <w:t>Fig 1:</w:t>
+            </w:r>
+            <w:r>
+              <w:rPr>
+                <w:rFonts w:ascii="Times New Roman" w:hAnsi="Times New Roman" w:cs="Times New Roman"/>
+                <w:b/>
+                <w:bCs/>
+                <w:sz w:val="16"/>
+                <w:szCs w:val="16"/>
+                <w:lang w:val="en-US"/>
+              </w:rPr>
+              <w:t xml:space="preserve"> </w:t>
+            </w:r>
+            <w:r>
+              <w:rPr>
+                <w:rFonts w:ascii="Times New Roman" w:hAnsi="Times New Roman" w:cs="Times New Roman"/>
+                <w:sz w:val="16"/>
+                <w:szCs w:val="16"/>
+                <w:lang w:val="en-US"/>
+              </w:rPr>
+              <w:t>Loss and Accuracy variation chart over 100 epochs in Training and Testing set.</w:t>
+            </w:r>
+          </w:p>
+        </w:tc>
+      </w:tr>
+    </w:tbl>
+    <w:p>
+      <w:pPr>
+        <w:jc w:val="both"/>
+        <w:rPr>
+          <w:rFonts w:ascii="Times New Roman" w:hAnsi="Times New Roman" w:cs="Times New Roman"/>
+          <w:sz w:val="18"/>
+          <w:szCs w:val="18"/>
+          <w:lang w:val="en-US"/>
+        </w:rPr>
+      </w:pPr>
+    </w:p>
+    <w:p>
+      <w:pPr>
+        <w:jc w:val="both"/>
+        <w:rPr>
+          <w:rFonts w:ascii="Times New Roman" w:hAnsi="Times New Roman" w:cs="Times New Roman"/>
+          <w:sz w:val="18"/>
+          <w:szCs w:val="18"/>
+          <w:lang w:val="en-US"/>
+        </w:rPr>
+      </w:pPr>
+    </w:p>
+    <w:p>
+      <w:pPr>
+        <w:jc w:val="both"/>
+        <w:rPr>
+          <w:rFonts w:ascii="Times New Roman" w:hAnsi="Times New Roman" w:cs="Times New Roman"/>
+          <w:sz w:val="18"/>
+          <w:szCs w:val="18"/>
+          <w:lang w:val="en-US"/>
+        </w:rPr>
+      </w:pPr>
+      <w:r>
+        <w:rPr>
+          <w:rFonts w:ascii="Times New Roman" w:hAnsi="Times New Roman" w:cs="Times New Roman"/>
+          <w:sz w:val="20"/>
+          <w:szCs w:val="20"/>
+          <w:lang w:val="en-US"/>
+        </w:rPr>
+        <w:t>C</w:t>
+      </w:r>
+      <w:r>
+        <w:rPr>
+          <w:rFonts w:ascii="Times New Roman" w:hAnsi="Times New Roman" w:cs="Times New Roman"/>
+          <w:sz w:val="18"/>
+          <w:szCs w:val="18"/>
+          <w:lang w:val="en-US"/>
+        </w:rPr>
+        <w:t>ONCLUSION</w:t>
+      </w:r>
+      <w:r>
+        <w:rPr>
+          <w:rFonts w:ascii="Times New Roman" w:hAnsi="Times New Roman" w:cs="Times New Roman"/>
+          <w:sz w:val="18"/>
+          <w:szCs w:val="18"/>
+          <w:lang w:val="en-US"/>
+        </w:rPr>
+        <w:t>:</w:t>
+      </w:r>
+    </w:p>
+    <w:p>
+      <w:pPr>
+        <w:jc w:val="both"/>
+        <w:rPr>
+          <w:rFonts w:ascii="Times New Roman" w:hAnsi="Times New Roman" w:cs="Times New Roman"/>
+          <w:sz w:val="18"/>
+          <w:szCs w:val="18"/>
+          <w:lang w:val="en-US"/>
+        </w:rPr>
+      </w:pPr>
+    </w:p>
+    <w:p>
+      <w:pPr>
+        <w:jc w:val="both"/>
+        <w:rPr>
+          <w:rFonts w:ascii="Times New Roman" w:hAnsi="Times New Roman" w:cs="Times New Roman"/>
+          <w:sz w:val="18"/>
+          <w:szCs w:val="18"/>
+          <w:lang w:val="en-US"/>
+        </w:rPr>
+      </w:pPr>
+      <w:r>
+        <w:rPr>
+          <w:rFonts w:ascii="Times New Roman" w:hAnsi="Times New Roman" w:cs="Times New Roman"/>
+          <w:sz w:val="20"/>
+          <w:szCs w:val="20"/>
+          <w:lang w:val="en-US"/>
+        </w:rPr>
+        <w:t>R</w:t>
+      </w:r>
+      <w:r>
+        <w:rPr>
+          <w:rFonts w:ascii="Times New Roman" w:hAnsi="Times New Roman" w:cs="Times New Roman"/>
+          <w:sz w:val="18"/>
+          <w:szCs w:val="18"/>
+          <w:lang w:val="en-US"/>
+        </w:rPr>
+        <w:t>EFERENCES</w:t>
+      </w:r>
+      <w:r>
+        <w:rPr>
+          <w:rFonts w:ascii="Times New Roman" w:hAnsi="Times New Roman" w:cs="Times New Roman"/>
+          <w:sz w:val="18"/>
+          <w:szCs w:val="18"/>
+          <w:lang w:val="en-US"/>
+        </w:rPr>
+        <w:t>:</w:t>
+      </w:r>
+    </w:p>
+    <w:p>
+      <w:pPr>
+        <w:jc w:val="both"/>
+        <w:rPr>
+          <w:rFonts w:ascii="Times New Roman" w:hAnsi="Times New Roman" w:cs="Times New Roman"/>
+          <w:sz w:val="18"/>
+          <w:szCs w:val="18"/>
+          <w:lang w:val="en-US"/>
+        </w:rPr>
+      </w:pPr>
+      <w:r>
+        <w:rPr>
+          <w:rFonts w:ascii="Times New Roman" w:hAnsi="Times New Roman" w:cs="Times New Roman"/>
+          <w:sz w:val="18"/>
+          <w:szCs w:val="18"/>
+          <w:lang w:val="en-US"/>
+        </w:rPr>
+        <w:t>[</w:t>
+      </w:r>
+      <w:r>
+        <w:rPr>
+          <w:rFonts w:ascii="Times New Roman" w:hAnsi="Times New Roman" w:cs="Times New Roman"/>
+          <w:sz w:val="18"/>
+          <w:szCs w:val="18"/>
+          <w:lang w:val="en-US"/>
+        </w:rPr>
+        <w:t>1] Nandi, A et al, “Global and regional projections of the economic burden of Alzheimer's disease and related dementias from 2019 to 2050: A value of statistical life approach”, EClinicalMedicine - The Lancet Discovery Science, Volume 51, 101580, 2022. https://doi.org/10.1016/j.eclinm.2022.101580</w:t>
+      </w:r>
+      <w:r>
+        <w:rPr>
+          <w:rFonts w:ascii="Times New Roman" w:hAnsi="Times New Roman" w:cs="Times New Roman"/>
+          <w:sz w:val="18"/>
+          <w:szCs w:val="18"/>
+          <w:lang w:val="en-US"/>
+        </w:rPr>
+        <w:t>.</w:t>
+      </w:r>
+    </w:p>
+    <w:p>
+      <w:pPr>
+        <w:jc w:val="both"/>
+        <w:rPr>
+          <w:rFonts w:ascii="Times New Roman" w:hAnsi="Times New Roman" w:cs="Times New Roman"/>
+          <w:sz w:val="18"/>
+          <w:szCs w:val="18"/>
+          <w:lang w:val="en-US"/>
+        </w:rPr>
+      </w:pPr>
+      <w:r>
+        <w:rPr>
+          <w:rFonts w:ascii="Times New Roman" w:hAnsi="Times New Roman" w:cs="Times New Roman"/>
+          <w:sz w:val="18"/>
+          <w:szCs w:val="18"/>
+          <w:lang w:val="en-US"/>
+        </w:rPr>
+        <w:t>[2] Lee, T., Lee, H. Prediction of Alzheimer’s disease using blood gene expression data. Sci Rep 10, 3485, 2020. https://doi.org/10.1038/s41598-020-60595-1</w:t>
+      </w:r>
+      <w:r>
+        <w:rPr>
+          <w:rFonts w:ascii="Times New Roman" w:hAnsi="Times New Roman" w:cs="Times New Roman"/>
+          <w:sz w:val="18"/>
+          <w:szCs w:val="18"/>
+          <w:lang w:val="en-US"/>
+        </w:rPr>
+        <w:t>.</w:t>
+      </w:r>
+    </w:p>
+    <w:p>
+      <w:pPr>
+        <w:jc w:val="both"/>
+        <w:rPr>
+          <w:rFonts w:ascii="Times New Roman" w:hAnsi="Times New Roman" w:cs="Times New Roman"/>
+          <w:sz w:val="18"/>
+          <w:szCs w:val="18"/>
+          <w:lang w:val="en-US"/>
+        </w:rPr>
+      </w:pPr>
+      <w:r>
+        <w:rPr>
+          <w:rFonts w:ascii="Times New Roman" w:hAnsi="Times New Roman" w:cs="Times New Roman"/>
+          <w:sz w:val="18"/>
+          <w:szCs w:val="18"/>
+          <w:lang w:val="en-US"/>
+        </w:rPr>
+        <w:t>[3] M. S. Kamal, A. Northcote, L. Chowdhury, N. Dey, R. G. Crespo and E. Herrera-Viedma, "Alzheimer’s Patient Analysis Using Image and Gene Expression Data and Explainable-AI to Present Associated Genes," in IEEE Transactions on Instrumentation and Measurement, vol. 70, pp. 1-7, 2021, Art no. 2513107, doi: 10.1109/TIM.2021.3107056.</w:t>
+      </w:r>
+    </w:p>
+    <w:p>
+      <w:pPr>
+        <w:jc w:val="both"/>
+        <w:rPr>
+          <w:rFonts w:ascii="Times New Roman" w:hAnsi="Times New Roman" w:cs="Times New Roman"/>
+          <w:sz w:val="18"/>
+          <w:szCs w:val="18"/>
+          <w:lang w:val="en-US"/>
+        </w:rPr>
+      </w:pPr>
+      <w:r>
+        <w:rPr>
+          <w:rFonts w:ascii="Times New Roman" w:hAnsi="Times New Roman" w:cs="Times New Roman"/>
+          <w:sz w:val="18"/>
+          <w:szCs w:val="18"/>
+          <w:lang w:val="en-US"/>
+        </w:rPr>
+        <w:t xml:space="preserve">[4] </w:t>
+      </w:r>
+      <w:r>
+        <w:rPr>
+          <w:rFonts w:ascii="Times New Roman" w:hAnsi="Times New Roman" w:cs="Times New Roman"/>
+          <w:sz w:val="18"/>
+          <w:szCs w:val="18"/>
+          <w:lang w:val="en-US"/>
+        </w:rPr>
+        <w:t>Mahendran N, P M DRV. A deep learning framework with an embedded-based feature selection approach for the early detection of the Alzheimer's disease. Comput Biol Med. 2022 Feb; 141:105056. doi: 10.1016/j.compbiomed.2021.105056. Epub 2021 Nov 22. PMID: 34839903.</w:t>
+      </w:r>
+    </w:p>
+    <w:p>
+      <w:pPr>
+        <w:jc w:val="both"/>
+        <w:rPr>
+          <w:rFonts w:ascii="Times New Roman" w:hAnsi="Times New Roman" w:cs="Times New Roman"/>
+          <w:sz w:val="18"/>
+          <w:szCs w:val="18"/>
+          <w:lang w:val="en-US"/>
+        </w:rPr>
+      </w:pPr>
+      <w:r>
+        <w:rPr>
+          <w:rFonts w:ascii="Times New Roman" w:hAnsi="Times New Roman" w:cs="Times New Roman"/>
+          <w:sz w:val="18"/>
+          <w:szCs w:val="18"/>
+          <w:lang w:val="en-US"/>
+        </w:rPr>
+        <w:t xml:space="preserve">[5] </w:t>
+      </w:r>
+      <w:r>
+        <w:rPr>
+          <w:rFonts w:ascii="Times New Roman" w:hAnsi="Times New Roman" w:cs="Times New Roman"/>
+          <w:sz w:val="18"/>
+          <w:szCs w:val="18"/>
+          <w:lang w:val="en-US"/>
+        </w:rPr>
+        <w:t>S. Khanal, J. Chen, N. Jacobs, and A. -L. Lin, "Alzheimer’s Disease Classification Using Genetic Data," 2021 IEEE International Conference on Bioinformatics and Biomedicine (BIBM), 2021, pp. 2245-2252, doi: 10.1109/BIBM52615.2021.9669730.</w:t>
+      </w:r>
+    </w:p>
+    <w:p>
+      <w:pPr>
+        <w:jc w:val="both"/>
+        <w:rPr>
+          <w:rFonts w:ascii="Times New Roman" w:hAnsi="Times New Roman" w:cs="Times New Roman"/>
+          <w:sz w:val="18"/>
+          <w:szCs w:val="18"/>
+          <w:lang w:val="en-US"/>
+        </w:rPr>
+      </w:pPr>
+      <w:r>
+        <w:rPr>
+          <w:rFonts w:ascii="Times New Roman" w:hAnsi="Times New Roman" w:cs="Times New Roman"/>
+          <w:sz w:val="18"/>
+          <w:szCs w:val="18"/>
+          <w:lang w:val="en-US"/>
+        </w:rPr>
+        <w:t xml:space="preserve">[6] </w:t>
+      </w:r>
+      <w:r>
+        <w:rPr>
+          <w:rFonts w:ascii="Times New Roman" w:hAnsi="Times New Roman" w:cs="Times New Roman"/>
+          <w:sz w:val="18"/>
+          <w:szCs w:val="18"/>
+          <w:lang w:val="en-US"/>
+        </w:rPr>
+        <w:t>El-Gawady, A.; Makhlouf, M.A.; Tawfik, B.S.; Nassar, H. Machine Learning Framework for the Prediction of Alzheimer’s Disease Using Gene Expression Data Based on Efficient Gene Selection. Symmetry 2022, 14, 491. https://doi.org/10.3390/sym14030491</w:t>
+      </w:r>
+      <w:r>
+        <w:rPr>
+          <w:rFonts w:ascii="Times New Roman" w:hAnsi="Times New Roman" w:cs="Times New Roman"/>
+          <w:sz w:val="18"/>
+          <w:szCs w:val="18"/>
+          <w:lang w:val="en-US"/>
+        </w:rPr>
+        <w:t>.</w:t>
+      </w:r>
+    </w:p>
+    <w:p>
+      <w:pPr>
+        <w:jc w:val="both"/>
+        <w:rPr>
+          <w:rFonts w:ascii="Times New Roman" w:hAnsi="Times New Roman" w:cs="Times New Roman"/>
+          <w:sz w:val="18"/>
+          <w:szCs w:val="18"/>
+          <w:lang w:val="en-US"/>
+        </w:rPr>
+      </w:pPr>
+      <w:r>
+        <w:rPr>
+          <w:rFonts w:ascii="Times New Roman" w:hAnsi="Times New Roman" w:cs="Times New Roman"/>
+          <w:sz w:val="18"/>
+          <w:szCs w:val="18"/>
+          <w:lang w:val="en-US"/>
+        </w:rPr>
+        <w:t xml:space="preserve">[7] </w:t>
+      </w:r>
+      <w:r>
+        <w:rPr>
+          <w:rFonts w:ascii="Times New Roman" w:hAnsi="Times New Roman" w:cs="Times New Roman"/>
+          <w:sz w:val="18"/>
+          <w:szCs w:val="18"/>
+          <w:lang w:val="en-US"/>
+        </w:rPr>
+        <w:t xml:space="preserve">S. Perera, K. Hewage, C. Gunarathne, R. Navarathna, D. </w:t>
+      </w:r>
+      <w:r>
+        <w:rPr>
+          <w:rFonts w:ascii="Times New Roman" w:hAnsi="Times New Roman" w:cs="Times New Roman"/>
+          <w:sz w:val="18"/>
+          <w:szCs w:val="18"/>
+          <w:lang w:val="en-US"/>
+        </w:rPr>
+        <w:t>Herath,</w:t>
+      </w:r>
+      <w:r>
+        <w:rPr>
+          <w:rFonts w:ascii="Times New Roman" w:hAnsi="Times New Roman" w:cs="Times New Roman"/>
+          <w:sz w:val="18"/>
+          <w:szCs w:val="18"/>
+          <w:lang w:val="en-US"/>
+        </w:rPr>
+        <w:t xml:space="preserve"> and R. G. Ragel, "Detection of Novel Biomarker Genes of Alzheimer’s Disease Using Gene Expression Data," 2020 Moratuwa Engineering Research Conference (MERCon), 2020, pp. 1-6, doi: 10.1109/MERCon50084.2020.9185336.</w:t>
+      </w:r>
+    </w:p>
+    <w:p>
+      <w:pPr>
+        <w:jc w:val="both"/>
+        <w:rPr>
+          <w:rFonts w:ascii="Times New Roman" w:hAnsi="Times New Roman" w:cs="Times New Roman"/>
+          <w:sz w:val="18"/>
+          <w:szCs w:val="18"/>
+          <w:lang w:val="en-US"/>
+        </w:rPr>
+      </w:pPr>
     </w:p>
     <w:sectPr>
       <w:pgSz w:w="11906" w:h="16838"/>
@@ -595,6 +3821,403 @@
     </w:sectPr>
   </w:body>
 </w:document>
+</file>
+
+<file path=word/numbering.xml><?xml version="1.0" encoding="utf-8"?>
+<w:numbering xmlns:wpc="http://schemas.microsoft.com/office/word/2010/wordprocessingCanvas" xmlns:cx="http://schemas.microsoft.com/office/drawing/2014/chartex" xmlns:cx1="http://schemas.microsoft.com/office/drawing/2015/9/8/chartex" xmlns:cx2="http://schemas.microsoft.com/office/drawing/2015/10/21/chartex" xmlns:cx3="http://schemas.microsoft.com/office/drawing/2016/5/9/chartex" xmlns:cx4="http://schemas.microsoft.com/office/drawing/2016/5/10/chartex" xmlns:cx5="http://schemas.microsoft.com/office/drawing/2016/5/11/chartex" xmlns:cx6="http://schemas.microsoft.com/office/drawing/2016/5/12/chartex" xmlns:cx7="http://schemas.microsoft.com/office/drawing/2016/5/13/chartex" xmlns:cx8="http://schemas.microsoft.com/office/drawing/2016/5/14/chartex" xmlns:mc="http://schemas.openxmlformats.org/markup-compatibility/2006" xmlns:aink="http://schemas.microsoft.com/office/drawing/2016/ink" xmlns:am3d="http://schemas.microsoft.com/office/drawing/2017/model3d" xmlns:o="urn:schemas-microsoft-com:office:office" xmlns:oel="http://schemas.microsoft.com/office/2019/extlst" xmlns:r="http://schemas.openxmlformats.org/officeDocument/2006/relationships" xmlns:m="http://schemas.openxmlformats.org/officeDocument/2006/math" xmlns:v="urn:schemas-microsoft-com:vml" xmlns:wp14="http://schemas.microsoft.com/office/word/2010/wordprocessingDrawing" xmlns:wp="http://schemas.openxmlformats.org/drawingml/2006/wordprocessingDrawing" xmlns:w10="urn:schemas-microsoft-com:office:word" xmlns:w="http://schemas.openxmlformats.org/wordprocessingml/2006/main" xmlns:w14="http://schemas.microsoft.com/office/word/2010/wordml" xmlns:w15="http://schemas.microsoft.com/office/word/2012/wordml" xmlns:w16cex="http://schemas.microsoft.com/office/word/2018/wordml/cex" xmlns:w16cid="http://schemas.microsoft.com/office/word/2016/wordml/cid" xmlns:w16="http://schemas.microsoft.com/office/word/2018/wordml" xmlns:w16sdtdh="http://schemas.microsoft.com/office/word/2020/wordml/sdtdatahash" xmlns:w16se="http://schemas.microsoft.com/office/word/2015/wordml/symex" xmlns:wpg="http://schemas.microsoft.com/office/word/2010/wordprocessingGroup" xmlns:wpi="http://schemas.microsoft.com/office/word/2010/wordprocessingInk" xmlns:wne="http://schemas.microsoft.com/office/word/2006/wordml" xmlns:wps="http://schemas.microsoft.com/office/word/2010/wordprocessingShape" mc:Ignorable="w14 w15 w16se w16cid w16 w16cex w16sdtdh wp14">
+  <w:abstractNum w:abstractNumId="0" w15:restartNumberingAfterBreak="0">
+    <w:nsid w:val="14182220"/>
+    <w:multiLevelType w:val="hybridMultilevel"/>
+    <w:tmpl w:val="50CE43C2"/>
+    <w:lvl w:ilvl="0" w:tplc="BD3C5BD4">
+      <w:start w:val="1"/>
+      <w:numFmt w:val="upperRoman"/>
+      <w:lvlText w:val="%1."/>
+      <w:lvlJc w:val="left"/>
+      <w:pPr>
+        <w:ind w:left="1080" w:hanging="720"/>
+      </w:pPr>
+      <w:rPr>
+        <w:rFonts w:hint="default"/>
+      </w:rPr>
+    </w:lvl>
+    <w:lvl w:ilvl="1" w:tplc="08090019" w:tentative="1">
+      <w:start w:val="1"/>
+      <w:numFmt w:val="lowerLetter"/>
+      <w:lvlText w:val="%2."/>
+      <w:lvlJc w:val="left"/>
+      <w:pPr>
+        <w:ind w:left="1440" w:hanging="360"/>
+      </w:pPr>
+    </w:lvl>
+    <w:lvl w:ilvl="2" w:tplc="0809001B" w:tentative="1">
+      <w:start w:val="1"/>
+      <w:numFmt w:val="lowerRoman"/>
+      <w:lvlText w:val="%3."/>
+      <w:lvlJc w:val="right"/>
+      <w:pPr>
+        <w:ind w:left="2160" w:hanging="180"/>
+      </w:pPr>
+    </w:lvl>
+    <w:lvl w:ilvl="3" w:tplc="0809000F" w:tentative="1">
+      <w:start w:val="1"/>
+      <w:numFmt w:val="decimal"/>
+      <w:lvlText w:val="%4."/>
+      <w:lvlJc w:val="left"/>
+      <w:pPr>
+        <w:ind w:left="2880" w:hanging="360"/>
+      </w:pPr>
+    </w:lvl>
+    <w:lvl w:ilvl="4" w:tplc="08090019" w:tentative="1">
+      <w:start w:val="1"/>
+      <w:numFmt w:val="lowerLetter"/>
+      <w:lvlText w:val="%5."/>
+      <w:lvlJc w:val="left"/>
+      <w:pPr>
+        <w:ind w:left="3600" w:hanging="360"/>
+      </w:pPr>
+    </w:lvl>
+    <w:lvl w:ilvl="5" w:tplc="0809001B" w:tentative="1">
+      <w:start w:val="1"/>
+      <w:numFmt w:val="lowerRoman"/>
+      <w:lvlText w:val="%6."/>
+      <w:lvlJc w:val="right"/>
+      <w:pPr>
+        <w:ind w:left="4320" w:hanging="180"/>
+      </w:pPr>
+    </w:lvl>
+    <w:lvl w:ilvl="6" w:tplc="0809000F" w:tentative="1">
+      <w:start w:val="1"/>
+      <w:numFmt w:val="decimal"/>
+      <w:lvlText w:val="%7."/>
+      <w:lvlJc w:val="left"/>
+      <w:pPr>
+        <w:ind w:left="5040" w:hanging="360"/>
+      </w:pPr>
+    </w:lvl>
+    <w:lvl w:ilvl="7" w:tplc="08090019" w:tentative="1">
+      <w:start w:val="1"/>
+      <w:numFmt w:val="lowerLetter"/>
+      <w:lvlText w:val="%8."/>
+      <w:lvlJc w:val="left"/>
+      <w:pPr>
+        <w:ind w:left="5760" w:hanging="360"/>
+      </w:pPr>
+    </w:lvl>
+    <w:lvl w:ilvl="8" w:tplc="0809001B" w:tentative="1">
+      <w:start w:val="1"/>
+      <w:numFmt w:val="lowerRoman"/>
+      <w:lvlText w:val="%9."/>
+      <w:lvlJc w:val="right"/>
+      <w:pPr>
+        <w:ind w:left="6480" w:hanging="180"/>
+      </w:pPr>
+    </w:lvl>
+  </w:abstractNum>
+  <w:abstractNum w:abstractNumId="1" w15:restartNumberingAfterBreak="0">
+    <w:nsid w:val="1F896F9D"/>
+    <w:multiLevelType w:val="hybridMultilevel"/>
+    <w:tmpl w:val="201C3E22"/>
+    <w:lvl w:ilvl="0" w:tplc="08090017">
+      <w:start w:val="1"/>
+      <w:numFmt w:val="lowerLetter"/>
+      <w:lvlText w:val="%1)"/>
+      <w:lvlJc w:val="left"/>
+      <w:pPr>
+        <w:ind w:left="720" w:hanging="360"/>
+      </w:pPr>
+      <w:rPr>
+        <w:rFonts w:hint="default"/>
+      </w:rPr>
+    </w:lvl>
+    <w:lvl w:ilvl="1" w:tplc="08090019" w:tentative="1">
+      <w:start w:val="1"/>
+      <w:numFmt w:val="lowerLetter"/>
+      <w:lvlText w:val="%2."/>
+      <w:lvlJc w:val="left"/>
+      <w:pPr>
+        <w:ind w:left="1440" w:hanging="360"/>
+      </w:pPr>
+    </w:lvl>
+    <w:lvl w:ilvl="2" w:tplc="0809001B" w:tentative="1">
+      <w:start w:val="1"/>
+      <w:numFmt w:val="lowerRoman"/>
+      <w:lvlText w:val="%3."/>
+      <w:lvlJc w:val="right"/>
+      <w:pPr>
+        <w:ind w:left="2160" w:hanging="180"/>
+      </w:pPr>
+    </w:lvl>
+    <w:lvl w:ilvl="3" w:tplc="0809000F" w:tentative="1">
+      <w:start w:val="1"/>
+      <w:numFmt w:val="decimal"/>
+      <w:lvlText w:val="%4."/>
+      <w:lvlJc w:val="left"/>
+      <w:pPr>
+        <w:ind w:left="2880" w:hanging="360"/>
+      </w:pPr>
+    </w:lvl>
+    <w:lvl w:ilvl="4" w:tplc="08090019" w:tentative="1">
+      <w:start w:val="1"/>
+      <w:numFmt w:val="lowerLetter"/>
+      <w:lvlText w:val="%5."/>
+      <w:lvlJc w:val="left"/>
+      <w:pPr>
+        <w:ind w:left="3600" w:hanging="360"/>
+      </w:pPr>
+    </w:lvl>
+    <w:lvl w:ilvl="5" w:tplc="0809001B" w:tentative="1">
+      <w:start w:val="1"/>
+      <w:numFmt w:val="lowerRoman"/>
+      <w:lvlText w:val="%6."/>
+      <w:lvlJc w:val="right"/>
+      <w:pPr>
+        <w:ind w:left="4320" w:hanging="180"/>
+      </w:pPr>
+    </w:lvl>
+    <w:lvl w:ilvl="6" w:tplc="0809000F" w:tentative="1">
+      <w:start w:val="1"/>
+      <w:numFmt w:val="decimal"/>
+      <w:lvlText w:val="%7."/>
+      <w:lvlJc w:val="left"/>
+      <w:pPr>
+        <w:ind w:left="5040" w:hanging="360"/>
+      </w:pPr>
+    </w:lvl>
+    <w:lvl w:ilvl="7" w:tplc="08090019" w:tentative="1">
+      <w:start w:val="1"/>
+      <w:numFmt w:val="lowerLetter"/>
+      <w:lvlText w:val="%8."/>
+      <w:lvlJc w:val="left"/>
+      <w:pPr>
+        <w:ind w:left="5760" w:hanging="360"/>
+      </w:pPr>
+    </w:lvl>
+    <w:lvl w:ilvl="8" w:tplc="0809001B" w:tentative="1">
+      <w:start w:val="1"/>
+      <w:numFmt w:val="lowerRoman"/>
+      <w:lvlText w:val="%9."/>
+      <w:lvlJc w:val="right"/>
+      <w:pPr>
+        <w:ind w:left="6480" w:hanging="180"/>
+      </w:pPr>
+    </w:lvl>
+  </w:abstractNum>
+  <w:abstractNum w:abstractNumId="2" w15:restartNumberingAfterBreak="0">
+    <w:nsid w:val="249050C6"/>
+    <w:multiLevelType w:val="hybridMultilevel"/>
+    <w:tmpl w:val="0E228976"/>
+    <w:lvl w:ilvl="0" w:tplc="08090001">
+      <w:start w:val="1"/>
+      <w:numFmt w:val="bullet"/>
+      <w:lvlText w:val=""/>
+      <w:lvlJc w:val="left"/>
+      <w:pPr>
+        <w:ind w:left="720" w:hanging="360"/>
+      </w:pPr>
+      <w:rPr>
+        <w:rFonts w:ascii="Symbol" w:hAnsi="Symbol" w:hint="default"/>
+      </w:rPr>
+    </w:lvl>
+    <w:lvl w:ilvl="1" w:tplc="08090003" w:tentative="1">
+      <w:start w:val="1"/>
+      <w:numFmt w:val="bullet"/>
+      <w:lvlText w:val="o"/>
+      <w:lvlJc w:val="left"/>
+      <w:pPr>
+        <w:ind w:left="1440" w:hanging="360"/>
+      </w:pPr>
+      <w:rPr>
+        <w:rFonts w:ascii="Courier New" w:hAnsi="Courier New" w:cs="Courier New" w:hint="default"/>
+      </w:rPr>
+    </w:lvl>
+    <w:lvl w:ilvl="2" w:tplc="08090005" w:tentative="1">
+      <w:start w:val="1"/>
+      <w:numFmt w:val="bullet"/>
+      <w:lvlText w:val=""/>
+      <w:lvlJc w:val="left"/>
+      <w:pPr>
+        <w:ind w:left="2160" w:hanging="360"/>
+      </w:pPr>
+      <w:rPr>
+        <w:rFonts w:ascii="Wingdings" w:hAnsi="Wingdings" w:hint="default"/>
+      </w:rPr>
+    </w:lvl>
+    <w:lvl w:ilvl="3" w:tplc="08090001" w:tentative="1">
+      <w:start w:val="1"/>
+      <w:numFmt w:val="bullet"/>
+      <w:lvlText w:val=""/>
+      <w:lvlJc w:val="left"/>
+      <w:pPr>
+        <w:ind w:left="2880" w:hanging="360"/>
+      </w:pPr>
+      <w:rPr>
+        <w:rFonts w:ascii="Symbol" w:hAnsi="Symbol" w:hint="default"/>
+      </w:rPr>
+    </w:lvl>
+    <w:lvl w:ilvl="4" w:tplc="08090003" w:tentative="1">
+      <w:start w:val="1"/>
+      <w:numFmt w:val="bullet"/>
+      <w:lvlText w:val="o"/>
+      <w:lvlJc w:val="left"/>
+      <w:pPr>
+        <w:ind w:left="3600" w:hanging="360"/>
+      </w:pPr>
+      <w:rPr>
+        <w:rFonts w:ascii="Courier New" w:hAnsi="Courier New" w:cs="Courier New" w:hint="default"/>
+      </w:rPr>
+    </w:lvl>
+    <w:lvl w:ilvl="5" w:tplc="08090005" w:tentative="1">
+      <w:start w:val="1"/>
+      <w:numFmt w:val="bullet"/>
+      <w:lvlText w:val=""/>
+      <w:lvlJc w:val="left"/>
+      <w:pPr>
+        <w:ind w:left="4320" w:hanging="360"/>
+      </w:pPr>
+      <w:rPr>
+        <w:rFonts w:ascii="Wingdings" w:hAnsi="Wingdings" w:hint="default"/>
+      </w:rPr>
+    </w:lvl>
+    <w:lvl w:ilvl="6" w:tplc="08090001" w:tentative="1">
+      <w:start w:val="1"/>
+      <w:numFmt w:val="bullet"/>
+      <w:lvlText w:val=""/>
+      <w:lvlJc w:val="left"/>
+      <w:pPr>
+        <w:ind w:left="5040" w:hanging="360"/>
+      </w:pPr>
+      <w:rPr>
+        <w:rFonts w:ascii="Symbol" w:hAnsi="Symbol" w:hint="default"/>
+      </w:rPr>
+    </w:lvl>
+    <w:lvl w:ilvl="7" w:tplc="08090003" w:tentative="1">
+      <w:start w:val="1"/>
+      <w:numFmt w:val="bullet"/>
+      <w:lvlText w:val="o"/>
+      <w:lvlJc w:val="left"/>
+      <w:pPr>
+        <w:ind w:left="5760" w:hanging="360"/>
+      </w:pPr>
+      <w:rPr>
+        <w:rFonts w:ascii="Courier New" w:hAnsi="Courier New" w:cs="Courier New" w:hint="default"/>
+      </w:rPr>
+    </w:lvl>
+    <w:lvl w:ilvl="8" w:tplc="08090005" w:tentative="1">
+      <w:start w:val="1"/>
+      <w:numFmt w:val="bullet"/>
+      <w:lvlText w:val=""/>
+      <w:lvlJc w:val="left"/>
+      <w:pPr>
+        <w:ind w:left="6480" w:hanging="360"/>
+      </w:pPr>
+      <w:rPr>
+        <w:rFonts w:ascii="Wingdings" w:hAnsi="Wingdings" w:hint="default"/>
+      </w:rPr>
+    </w:lvl>
+  </w:abstractNum>
+  <w:abstractNum w:abstractNumId="3" w15:restartNumberingAfterBreak="0">
+    <w:nsid w:val="4DCF4448"/>
+    <w:multiLevelType w:val="hybridMultilevel"/>
+    <w:tmpl w:val="FC866E12"/>
+    <w:lvl w:ilvl="0" w:tplc="08090017">
+      <w:start w:val="1"/>
+      <w:numFmt w:val="lowerLetter"/>
+      <w:lvlText w:val="%1)"/>
+      <w:lvlJc w:val="left"/>
+      <w:pPr>
+        <w:ind w:left="720" w:hanging="360"/>
+      </w:pPr>
+      <w:rPr>
+        <w:rFonts w:hint="default"/>
+      </w:rPr>
+    </w:lvl>
+    <w:lvl w:ilvl="1" w:tplc="08090019" w:tentative="1">
+      <w:start w:val="1"/>
+      <w:numFmt w:val="lowerLetter"/>
+      <w:lvlText w:val="%2."/>
+      <w:lvlJc w:val="left"/>
+      <w:pPr>
+        <w:ind w:left="1440" w:hanging="360"/>
+      </w:pPr>
+    </w:lvl>
+    <w:lvl w:ilvl="2" w:tplc="0809001B" w:tentative="1">
+      <w:start w:val="1"/>
+      <w:numFmt w:val="lowerRoman"/>
+      <w:lvlText w:val="%3."/>
+      <w:lvlJc w:val="right"/>
+      <w:pPr>
+        <w:ind w:left="2160" w:hanging="180"/>
+      </w:pPr>
+    </w:lvl>
+    <w:lvl w:ilvl="3" w:tplc="0809000F" w:tentative="1">
+      <w:start w:val="1"/>
+      <w:numFmt w:val="decimal"/>
+      <w:lvlText w:val="%4."/>
+      <w:lvlJc w:val="left"/>
+      <w:pPr>
+        <w:ind w:left="2880" w:hanging="360"/>
+      </w:pPr>
+    </w:lvl>
+    <w:lvl w:ilvl="4" w:tplc="08090019" w:tentative="1">
+      <w:start w:val="1"/>
+      <w:numFmt w:val="lowerLetter"/>
+      <w:lvlText w:val="%5."/>
+      <w:lvlJc w:val="left"/>
+      <w:pPr>
+        <w:ind w:left="3600" w:hanging="360"/>
+      </w:pPr>
+    </w:lvl>
+    <w:lvl w:ilvl="5" w:tplc="0809001B" w:tentative="1">
+      <w:start w:val="1"/>
+      <w:numFmt w:val="lowerRoman"/>
+      <w:lvlText w:val="%6."/>
+      <w:lvlJc w:val="right"/>
+      <w:pPr>
+        <w:ind w:left="4320" w:hanging="180"/>
+      </w:pPr>
+    </w:lvl>
+    <w:lvl w:ilvl="6" w:tplc="0809000F" w:tentative="1">
+      <w:start w:val="1"/>
+      <w:numFmt w:val="decimal"/>
+      <w:lvlText w:val="%7."/>
+      <w:lvlJc w:val="left"/>
+      <w:pPr>
+        <w:ind w:left="5040" w:hanging="360"/>
+      </w:pPr>
+    </w:lvl>
+    <w:lvl w:ilvl="7" w:tplc="08090019" w:tentative="1">
+      <w:start w:val="1"/>
+      <w:numFmt w:val="lowerLetter"/>
+      <w:lvlText w:val="%8."/>
+      <w:lvlJc w:val="left"/>
+      <w:pPr>
+        <w:ind w:left="5760" w:hanging="360"/>
+      </w:pPr>
+    </w:lvl>
+    <w:lvl w:ilvl="8" w:tplc="0809001B" w:tentative="1">
+      <w:start w:val="1"/>
+      <w:numFmt w:val="lowerRoman"/>
+      <w:lvlText w:val="%9."/>
+      <w:lvlJc w:val="right"/>
+      <w:pPr>
+        <w:ind w:left="6480" w:hanging="180"/>
+      </w:pPr>
+    </w:lvl>
+  </w:abstractNum>
+  <w:num w:numId="1" w16cid:durableId="454252742">
+    <w:abstractNumId w:val="0"/>
+  </w:num>
+  <w:num w:numId="2" w16cid:durableId="1976057857">
+    <w:abstractNumId w:val="2"/>
+  </w:num>
+  <w:num w:numId="3" w16cid:durableId="1613899604">
+    <w:abstractNumId w:val="3"/>
+  </w:num>
+  <w:num w:numId="4" w16cid:durableId="711005131">
+    <w:abstractNumId w:val="1"/>
+  </w:num>
+</w:numbering>
 </file>
 
 <file path=word/styles.xml><?xml version="1.0" encoding="utf-8"?>
@@ -995,6 +4618,7 @@
   <w:style w:type="character" w:default="1" w:styleId="DefaultParagraphFont">
     <w:name w:val="Default Paragraph Font"/>
     <w:uiPriority w:val="1"/>
+    <w:semiHidden/>
     <w:unhideWhenUsed/>
   </w:style>
   <w:style w:type="table" w:default="1" w:styleId="TableNormal">
@@ -1017,6 +4641,33 @@
     <w:uiPriority w:val="99"/>
     <w:semiHidden/>
     <w:unhideWhenUsed/>
+  </w:style>
+  <w:style w:type="table" w:styleId="TableGrid">
+    <w:name w:val="Table Grid"/>
+    <w:basedOn w:val="TableNormal"/>
+    <w:uiPriority w:val="39"/>
+    <w:rsid w:val="00FC58D3"/>
+    <w:tblPr>
+      <w:tblBorders>
+        <w:top w:val="single" w:sz="4" w:space="0" w:color="auto"/>
+        <w:left w:val="single" w:sz="4" w:space="0" w:color="auto"/>
+        <w:bottom w:val="single" w:sz="4" w:space="0" w:color="auto"/>
+        <w:right w:val="single" w:sz="4" w:space="0" w:color="auto"/>
+        <w:insideH w:val="single" w:sz="4" w:space="0" w:color="auto"/>
+        <w:insideV w:val="single" w:sz="4" w:space="0" w:color="auto"/>
+      </w:tblBorders>
+    </w:tblPr>
+  </w:style>
+  <w:style w:type="paragraph" w:styleId="ListParagraph">
+    <w:name w:val="List Paragraph"/>
+    <w:basedOn w:val="Normal"/>
+    <w:uiPriority w:val="34"/>
+    <w:qFormat/>
+    <w:rsid w:val="0004509A"/>
+    <w:pPr>
+      <w:ind w:left="720"/>
+      <w:contextualSpacing/>
+    </w:pPr>
   </w:style>
 </w:styles>
 </file>

</xml_diff>

<commit_message>
Paper Draft 1 finally
</commit_message>
<xml_diff>
--- a/Reports/Paper_Content.docx
+++ b/Reports/Paper_Content.docx
@@ -16636,20 +16636,106 @@
         <w:jc w:val="both"/>
         <w:rPr>
           <w:rFonts w:ascii="Times New Roman" w:hAnsi="Times New Roman" w:cs="Times New Roman"/>
-          <w:sz w:val="18"/>
-          <w:szCs w:val="18"/>
-          <w:lang w:val="en-US"/>
-        </w:rPr>
-      </w:pPr>
-      <w:r>
-        <w:rPr>
-          <w:rFonts w:ascii="Times New Roman" w:hAnsi="Times New Roman" w:cs="Times New Roman"/>
-          <w:sz w:val="18"/>
-          <w:szCs w:val="18"/>
-          <w:lang w:val="en-US"/>
-        </w:rPr>
-        <w:t xml:space="preserve">Availability: </w:t>
-      </w:r>
+          <w:i/>
+          <w:iCs/>
+          <w:sz w:val="18"/>
+          <w:szCs w:val="18"/>
+          <w:lang w:val="en-US"/>
+        </w:rPr>
+      </w:pPr>
+      <w:r>
+        <w:rPr>
+          <w:rFonts w:ascii="Times New Roman" w:hAnsi="Times New Roman" w:cs="Times New Roman"/>
+          <w:b/>
+          <w:bCs/>
+          <w:i/>
+          <w:iCs/>
+          <w:sz w:val="18"/>
+          <w:szCs w:val="18"/>
+          <w:lang w:val="en-US"/>
+        </w:rPr>
+        <w:t>Availability:</w:t>
+      </w:r>
+      <w:r>
+        <w:rPr>
+          <w:rFonts w:ascii="Times New Roman" w:hAnsi="Times New Roman" w:cs="Times New Roman"/>
+          <w:i/>
+          <w:iCs/>
+          <w:sz w:val="18"/>
+          <w:szCs w:val="18"/>
+          <w:lang w:val="en-US"/>
+        </w:rPr>
+        <w:t xml:space="preserve"> </w:t>
+      </w:r>
+      <w:hyperlink r:id="rId12" w:history="1">
+        <w:r>
+          <w:rPr>
+            <w:rStyle w:val="Hyperlink"/>
+            <w:rFonts w:ascii="Times New Roman" w:hAnsi="Times New Roman" w:cs="Times New Roman"/>
+            <w:i/>
+            <w:iCs/>
+            <w:sz w:val="18"/>
+            <w:szCs w:val="18"/>
+            <w:lang w:val="en-US"/>
+          </w:rPr>
+          <w:t>https://github.com/f16hari/sop</w:t>
+        </w:r>
+      </w:hyperlink>
+      <w:r>
+        <w:rPr>
+          <w:rFonts w:ascii="Times New Roman" w:hAnsi="Times New Roman" w:cs="Times New Roman"/>
+          <w:i/>
+          <w:iCs/>
+          <w:sz w:val="18"/>
+          <w:szCs w:val="18"/>
+          <w:lang w:val="en-US"/>
+        </w:rPr>
+        <w:t xml:space="preserve"> has the necessary</w:t>
+      </w:r>
+      <w:r>
+        <w:rPr>
+          <w:rFonts w:ascii="Times New Roman" w:hAnsi="Times New Roman" w:cs="Times New Roman"/>
+          <w:i/>
+          <w:iCs/>
+          <w:sz w:val="18"/>
+          <w:szCs w:val="18"/>
+          <w:lang w:val="en-US"/>
+        </w:rPr>
+        <w:t xml:space="preserve"> </w:t>
+      </w:r>
+      <w:r>
+        <w:rPr>
+          <w:rFonts w:ascii="Times New Roman" w:hAnsi="Times New Roman" w:cs="Times New Roman"/>
+          <w:i/>
+          <w:iCs/>
+          <w:sz w:val="18"/>
+          <w:szCs w:val="18"/>
+          <w:lang w:val="en-US"/>
+        </w:rPr>
+        <w:t>supplementary</w:t>
+      </w:r>
+      <w:r>
+        <w:rPr>
+          <w:rFonts w:ascii="Times New Roman" w:hAnsi="Times New Roman" w:cs="Times New Roman"/>
+          <w:i/>
+          <w:iCs/>
+          <w:sz w:val="18"/>
+          <w:szCs w:val="18"/>
+          <w:lang w:val="en-US"/>
+        </w:rPr>
+        <w:t xml:space="preserve"> files and code used for this study and experiment.</w:t>
+      </w:r>
+    </w:p>
+    <w:p>
+      <w:pPr>
+        <w:jc w:val="both"/>
+        <w:rPr>
+          <w:rFonts w:ascii="Times New Roman" w:hAnsi="Times New Roman" w:cs="Times New Roman"/>
+          <w:sz w:val="18"/>
+          <w:szCs w:val="18"/>
+          <w:lang w:val="en-US"/>
+        </w:rPr>
+      </w:pPr>
     </w:p>
     <w:p>
       <w:pPr>
@@ -17325,17 +17411,8 @@
           <w:szCs w:val="16"/>
           <w:lang w:val="en-US"/>
         </w:rPr>
-        <w:t xml:space="preserve">G. Chutani, H. Bohra, D. Diwan and N. Garg, "Improved Alzheimer Detection using Image Enhancement Techniques and Transfer Learning," 2022 3rd International Conference for Emerging </w:t>
-      </w:r>
-      <w:r>
-        <w:rPr>
-          <w:rFonts w:ascii="Times New Roman" w:hAnsi="Times New Roman" w:cs="Times New Roman"/>
-          <w:sz w:val="16"/>
-          <w:szCs w:val="16"/>
-          <w:lang w:val="en-US"/>
-        </w:rPr>
         <w:lastRenderedPageBreak/>
-        <w:t>Technology (INCET), Belgaum, India, 2022, pp. 1-6, doi: 10.1109/INCET54531.2022.9824008.</w:t>
+        <w:t>G. Chutani, H. Bohra, D. Diwan and N. Garg, "Improved Alzheimer Detection using Image Enhancement Techniques and Transfer Learning," 2022 3rd International Conference for Emerging Technology (INCET), Belgaum, India, 2022, pp. 1-6, doi: 10.1109/INCET54531.2022.9824008.</w:t>
       </w:r>
     </w:p>
     <w:p>
@@ -17410,7 +17487,16 @@
           <w:szCs w:val="16"/>
           <w:lang w:val="en-US"/>
         </w:rPr>
-        <w:t>S. Buyrukoğlu, "Improvement of Machine Learning Models’ Performances based on Ensemble Learning for the detection of Alzheimer Disease," 2021 6th International Conference on Computer Science and Engineering (UBMK), Ankara, Turkey, 2021, pp. 102-106, doi: 10.1109/UBMK52708.2021.9558994.</w:t>
+        <w:t xml:space="preserve">S. Buyrukoğlu, "Improvement of Machine Learning Models’ Performances based on Ensemble Learning for the detection of Alzheimer Disease," 2021 6th International Conference on Computer </w:t>
+      </w:r>
+      <w:r>
+        <w:rPr>
+          <w:rFonts w:ascii="Times New Roman" w:hAnsi="Times New Roman" w:cs="Times New Roman"/>
+          <w:sz w:val="16"/>
+          <w:szCs w:val="16"/>
+          <w:lang w:val="en-US"/>
+        </w:rPr>
+        <w:t>Science and Engineering (UBMK), Ankara, Turkey, 2021, pp. 102-106, doi: 10.1109/UBMK52708.2021.9558994.</w:t>
       </w:r>
     </w:p>
     <w:p>

</xml_diff>